<commit_message>
testing raporunda start fonksşyonunun özellikleri yazıldı
</commit_message>
<xml_diff>
--- a/Testing Report.docx
+++ b/Testing Report.docx
@@ -1,6 +1,6 @@
 
 <file path=word/document.xml><?xml version="1.0" encoding="utf-8"?>
-<w:document xmlns:wpc="http://schemas.microsoft.com/office/word/2010/wordprocessingCanvas" xmlns:cx="http://schemas.microsoft.com/office/drawing/2014/chartex" xmlns:mc="http://schemas.openxmlformats.org/markup-compatibility/2006" xmlns:o="urn:schemas-microsoft-com:office:office" xmlns:r="http://schemas.openxmlformats.org/officeDocument/2006/relationships" xmlns:m="http://schemas.openxmlformats.org/officeDocument/2006/math" xmlns:v="urn:schemas-microsoft-com:vml" xmlns:wp14="http://schemas.microsoft.com/office/word/2010/wordprocessingDrawing" xmlns:wp="http://schemas.openxmlformats.org/drawingml/2006/wordprocessingDrawing" xmlns:w10="urn:schemas-microsoft-com:office:word" xmlns:w="http://schemas.openxmlformats.org/wordprocessingml/2006/main" xmlns:w14="http://schemas.microsoft.com/office/word/2010/wordml" xmlns:w15="http://schemas.microsoft.com/office/word/2012/wordml" xmlns:w16se="http://schemas.microsoft.com/office/word/2015/wordml/symex" xmlns:wpg="http://schemas.microsoft.com/office/word/2010/wordprocessingGroup" xmlns:wpi="http://schemas.microsoft.com/office/word/2010/wordprocessingInk" xmlns:wne="http://schemas.microsoft.com/office/word/2006/wordml" xmlns:wps="http://schemas.microsoft.com/office/word/2010/wordprocessingShape" mc:Ignorable="w14 w15 w16se wp14">
+<w:document xmlns:wpc="http://schemas.microsoft.com/office/word/2010/wordprocessingCanvas" xmlns:mc="http://schemas.openxmlformats.org/markup-compatibility/2006" xmlns:o="urn:schemas-microsoft-com:office:office" xmlns:r="http://schemas.openxmlformats.org/officeDocument/2006/relationships" xmlns:m="http://schemas.openxmlformats.org/officeDocument/2006/math" xmlns:v="urn:schemas-microsoft-com:vml" xmlns:wp14="http://schemas.microsoft.com/office/word/2010/wordprocessingDrawing" xmlns:wp="http://schemas.openxmlformats.org/drawingml/2006/wordprocessingDrawing" xmlns:w10="urn:schemas-microsoft-com:office:word" xmlns:w="http://schemas.openxmlformats.org/wordprocessingml/2006/main" xmlns:w14="http://schemas.microsoft.com/office/word/2010/wordml" xmlns:wpg="http://schemas.microsoft.com/office/word/2010/wordprocessingGroup" xmlns:wpi="http://schemas.microsoft.com/office/word/2010/wordprocessingInk" xmlns:wne="http://schemas.microsoft.com/office/word/2006/wordml" xmlns:wps="http://schemas.microsoft.com/office/word/2010/wordprocessingShape" mc:Ignorable="w14 wp14">
   <w:body>
     <w:p>
       <w:pPr>
@@ -46,6 +46,7 @@
           <w:szCs w:val="36"/>
         </w:rPr>
       </w:pPr>
+      <w:proofErr w:type="spellStart"/>
       <w:r>
         <w:rPr>
           <w:rFonts w:ascii="Times New Roman" w:hAnsi="Times New Roman" w:cs="Times New Roman"/>
@@ -54,7 +55,40 @@
           <w:sz w:val="36"/>
           <w:szCs w:val="36"/>
         </w:rPr>
-        <w:t>Prepared by:</w:t>
+        <w:t>Prepared</w:t>
+      </w:r>
+      <w:proofErr w:type="spellEnd"/>
+      <w:r>
+        <w:rPr>
+          <w:rFonts w:ascii="Times New Roman" w:hAnsi="Times New Roman" w:cs="Times New Roman"/>
+          <w:b/>
+          <w:bCs/>
+          <w:sz w:val="36"/>
+          <w:szCs w:val="36"/>
+        </w:rPr>
+        <w:t xml:space="preserve"> </w:t>
+      </w:r>
+      <w:proofErr w:type="spellStart"/>
+      <w:r>
+        <w:rPr>
+          <w:rFonts w:ascii="Times New Roman" w:hAnsi="Times New Roman" w:cs="Times New Roman"/>
+          <w:b/>
+          <w:bCs/>
+          <w:sz w:val="36"/>
+          <w:szCs w:val="36"/>
+        </w:rPr>
+        <w:t>by</w:t>
+      </w:r>
+      <w:proofErr w:type="spellEnd"/>
+      <w:r>
+        <w:rPr>
+          <w:rFonts w:ascii="Times New Roman" w:hAnsi="Times New Roman" w:cs="Times New Roman"/>
+          <w:b/>
+          <w:bCs/>
+          <w:sz w:val="36"/>
+          <w:szCs w:val="36"/>
+        </w:rPr>
+        <w:t>:</w:t>
       </w:r>
     </w:p>
     <w:p>
@@ -65,65 +99,67 @@
           <w:szCs w:val="32"/>
         </w:rPr>
       </w:pPr>
+      <w:proofErr w:type="spellStart"/>
       <w:r>
         <w:rPr>
           <w:rFonts w:ascii="Times New Roman" w:hAnsi="Times New Roman" w:cs="Times New Roman"/>
           <w:sz w:val="32"/>
           <w:szCs w:val="32"/>
         </w:rPr>
-        <w:t>Group 8</w:t>
-      </w:r>
-    </w:p>
-    <w:p>
-      <w:pPr>
-        <w:spacing w:after="120" w:line="200" w:lineRule="atLeast"/>
+        <w:t>Group</w:t>
+      </w:r>
+      <w:proofErr w:type="spellEnd"/>
+      <w:r>
         <w:rPr>
           <w:rFonts w:ascii="Times New Roman" w:hAnsi="Times New Roman" w:cs="Times New Roman"/>
           <w:sz w:val="32"/>
           <w:szCs w:val="32"/>
         </w:rPr>
-      </w:pPr>
-      <w:r>
+        <w:t xml:space="preserve"> 8</w:t>
+      </w:r>
+    </w:p>
+    <w:p>
+      <w:pPr>
+        <w:spacing w:after="120" w:line="200" w:lineRule="atLeast"/>
         <w:rPr>
           <w:rFonts w:ascii="Times New Roman" w:hAnsi="Times New Roman" w:cs="Times New Roman"/>
           <w:sz w:val="32"/>
           <w:szCs w:val="32"/>
         </w:rPr>
-        <w:t>A</w:t>
-      </w:r>
+      </w:pPr>
       <w:r>
         <w:rPr>
           <w:rFonts w:ascii="Times New Roman" w:hAnsi="Times New Roman" w:cs="Times New Roman"/>
           <w:sz w:val="32"/>
           <w:szCs w:val="32"/>
         </w:rPr>
-        <w:t xml:space="preserve">HMET  - </w:t>
-      </w:r>
-    </w:p>
-    <w:p>
-      <w:pPr>
-        <w:spacing w:after="120" w:line="200" w:lineRule="atLeast"/>
+        <w:t>A</w:t>
+      </w:r>
+      <w:r>
         <w:rPr>
           <w:rFonts w:ascii="Times New Roman" w:hAnsi="Times New Roman" w:cs="Times New Roman"/>
           <w:sz w:val="32"/>
           <w:szCs w:val="32"/>
         </w:rPr>
-      </w:pPr>
-      <w:r>
+        <w:t xml:space="preserve">HMET  - </w:t>
+      </w:r>
+    </w:p>
+    <w:p>
+      <w:pPr>
+        <w:spacing w:after="120" w:line="200" w:lineRule="atLeast"/>
         <w:rPr>
           <w:rFonts w:ascii="Times New Roman" w:hAnsi="Times New Roman" w:cs="Times New Roman"/>
           <w:sz w:val="32"/>
           <w:szCs w:val="32"/>
         </w:rPr>
-        <w:t>A</w:t>
-      </w:r>
+      </w:pPr>
       <w:r>
         <w:rPr>
           <w:rFonts w:ascii="Times New Roman" w:hAnsi="Times New Roman" w:cs="Times New Roman"/>
           <w:sz w:val="32"/>
           <w:szCs w:val="32"/>
         </w:rPr>
-        <w:t>Lİ EMRE BÜYÜKERSOY - 111044020</w:t>
+        <w:t>A</w:t>
       </w:r>
       <w:r>
         <w:rPr>
@@ -131,25 +167,25 @@
           <w:sz w:val="32"/>
           <w:szCs w:val="32"/>
         </w:rPr>
-        <w:t xml:space="preserve"> </w:t>
-      </w:r>
-    </w:p>
-    <w:p>
-      <w:pPr>
-        <w:spacing w:after="120" w:line="200" w:lineRule="atLeast"/>
+        <w:t xml:space="preserve">Lİ EMRE BÜYÜKERSOY - </w:t>
+      </w:r>
+      <w:proofErr w:type="gramStart"/>
+      <w:r>
         <w:rPr>
           <w:rFonts w:ascii="Times New Roman" w:hAnsi="Times New Roman" w:cs="Times New Roman"/>
           <w:sz w:val="32"/>
           <w:szCs w:val="32"/>
         </w:rPr>
-      </w:pPr>
+        <w:t>111044020</w:t>
+      </w:r>
+      <w:proofErr w:type="gramEnd"/>
       <w:r>
         <w:rPr>
           <w:rFonts w:ascii="Times New Roman" w:hAnsi="Times New Roman" w:cs="Times New Roman"/>
           <w:sz w:val="32"/>
           <w:szCs w:val="32"/>
         </w:rPr>
-        <w:t xml:space="preserve">EGEMEN ÇAĞRIŞLI - </w:t>
+        <w:t xml:space="preserve"> </w:t>
       </w:r>
     </w:p>
     <w:p>
@@ -167,7 +203,7 @@
           <w:sz w:val="32"/>
           <w:szCs w:val="32"/>
         </w:rPr>
-        <w:t xml:space="preserve">HALİL KÖSE -  </w:t>
+        <w:t xml:space="preserve">EGEMEN ÇAĞRIŞLI - </w:t>
       </w:r>
     </w:p>
     <w:p>
@@ -185,7 +221,7 @@
           <w:sz w:val="32"/>
           <w:szCs w:val="32"/>
         </w:rPr>
-        <w:t>MEHMET ÖZTÜRK -</w:t>
+        <w:t xml:space="preserve">HALİL KÖSE -  </w:t>
       </w:r>
     </w:p>
     <w:p>
@@ -203,7 +239,7 @@
           <w:sz w:val="32"/>
           <w:szCs w:val="32"/>
         </w:rPr>
-        <w:t>SELMAN AHATLI - 111044038</w:t>
+        <w:t>MEHMET ÖZTÜRK -</w:t>
       </w:r>
     </w:p>
     <w:p>
@@ -221,44 +257,46 @@
           <w:sz w:val="32"/>
           <w:szCs w:val="32"/>
         </w:rPr>
-        <w:t>YASİN TULUMEN - 121044020</w:t>
-      </w:r>
-    </w:p>
-    <w:p>
-      <w:pPr>
-        <w:spacing w:after="120" w:line="200" w:lineRule="atLeast"/>
+        <w:t xml:space="preserve">SELMAN AHATLI - </w:t>
+      </w:r>
+      <w:proofErr w:type="gramStart"/>
+      <w:r>
         <w:rPr>
           <w:rFonts w:ascii="Times New Roman" w:hAnsi="Times New Roman" w:cs="Times New Roman"/>
           <w:sz w:val="32"/>
           <w:szCs w:val="32"/>
         </w:rPr>
-      </w:pPr>
-      <w:r>
+        <w:t>111044038</w:t>
+      </w:r>
+      <w:proofErr w:type="gramEnd"/>
+    </w:p>
+    <w:p>
+      <w:pPr>
+        <w:spacing w:after="120" w:line="200" w:lineRule="atLeast"/>
         <w:rPr>
           <w:rFonts w:ascii="Times New Roman" w:hAnsi="Times New Roman" w:cs="Times New Roman"/>
           <w:sz w:val="32"/>
           <w:szCs w:val="32"/>
         </w:rPr>
-        <w:t>RECEP SİVRİ - 121044038</w:t>
-      </w:r>
-    </w:p>
-    <w:p>
-      <w:pPr>
-        <w:spacing w:after="120" w:line="200" w:lineRule="atLeast"/>
+      </w:pPr>
+      <w:r>
         <w:rPr>
           <w:rFonts w:ascii="Times New Roman" w:hAnsi="Times New Roman" w:cs="Times New Roman"/>
           <w:sz w:val="32"/>
           <w:szCs w:val="32"/>
         </w:rPr>
-      </w:pPr>
+        <w:t xml:space="preserve">YASİN TULUMEN - </w:t>
+      </w:r>
+      <w:proofErr w:type="gramStart"/>
       <w:r>
         <w:rPr>
           <w:rFonts w:ascii="Times New Roman" w:hAnsi="Times New Roman" w:cs="Times New Roman"/>
           <w:sz w:val="32"/>
           <w:szCs w:val="32"/>
         </w:rPr>
-        <w:t>GÖZDE DOĞAN - 131044019</w:t>
-      </w:r>
+        <w:t>121044020</w:t>
+      </w:r>
+      <w:proofErr w:type="gramEnd"/>
     </w:p>
     <w:p>
       <w:pPr>
@@ -275,24 +313,90 @@
           <w:sz w:val="32"/>
           <w:szCs w:val="32"/>
         </w:rPr>
-        <w:t xml:space="preserve">YASİN AÇIKGÖZ </w:t>
-      </w:r>
+        <w:t xml:space="preserve">RECEP SİVRİ - </w:t>
+      </w:r>
+      <w:proofErr w:type="gramStart"/>
       <w:r>
         <w:rPr>
           <w:rFonts w:ascii="Times New Roman" w:hAnsi="Times New Roman" w:cs="Times New Roman"/>
           <w:sz w:val="32"/>
           <w:szCs w:val="32"/>
         </w:rPr>
-        <w:t>-</w:t>
-      </w:r>
-      <w:r>
+        <w:t>121044038</w:t>
+      </w:r>
+      <w:proofErr w:type="gramEnd"/>
+    </w:p>
+    <w:p>
+      <w:pPr>
+        <w:spacing w:after="120" w:line="200" w:lineRule="atLeast"/>
         <w:rPr>
           <w:rFonts w:ascii="Times New Roman" w:hAnsi="Times New Roman" w:cs="Times New Roman"/>
           <w:sz w:val="32"/>
           <w:szCs w:val="32"/>
         </w:rPr>
-        <w:t xml:space="preserve"> 131044070</w:t>
-      </w:r>
+      </w:pPr>
+      <w:r>
+        <w:rPr>
+          <w:rFonts w:ascii="Times New Roman" w:hAnsi="Times New Roman" w:cs="Times New Roman"/>
+          <w:sz w:val="32"/>
+          <w:szCs w:val="32"/>
+        </w:rPr>
+        <w:t xml:space="preserve">GÖZDE DOĞAN - </w:t>
+      </w:r>
+      <w:proofErr w:type="gramStart"/>
+      <w:r>
+        <w:rPr>
+          <w:rFonts w:ascii="Times New Roman" w:hAnsi="Times New Roman" w:cs="Times New Roman"/>
+          <w:sz w:val="32"/>
+          <w:szCs w:val="32"/>
+        </w:rPr>
+        <w:t>131044019</w:t>
+      </w:r>
+      <w:proofErr w:type="gramEnd"/>
+    </w:p>
+    <w:p>
+      <w:pPr>
+        <w:spacing w:after="120" w:line="200" w:lineRule="atLeast"/>
+        <w:rPr>
+          <w:rFonts w:ascii="Times New Roman" w:hAnsi="Times New Roman" w:cs="Times New Roman"/>
+          <w:sz w:val="32"/>
+          <w:szCs w:val="32"/>
+        </w:rPr>
+      </w:pPr>
+      <w:r>
+        <w:rPr>
+          <w:rFonts w:ascii="Times New Roman" w:hAnsi="Times New Roman" w:cs="Times New Roman"/>
+          <w:sz w:val="32"/>
+          <w:szCs w:val="32"/>
+        </w:rPr>
+        <w:t xml:space="preserve">YASİN AÇIKGÖZ </w:t>
+      </w:r>
+      <w:r>
+        <w:rPr>
+          <w:rFonts w:ascii="Times New Roman" w:hAnsi="Times New Roman" w:cs="Times New Roman"/>
+          <w:sz w:val="32"/>
+          <w:szCs w:val="32"/>
+        </w:rPr>
+        <w:t>-</w:t>
+      </w:r>
+      <w:r>
+        <w:rPr>
+          <w:rFonts w:ascii="Times New Roman" w:hAnsi="Times New Roman" w:cs="Times New Roman"/>
+          <w:sz w:val="32"/>
+          <w:szCs w:val="32"/>
+        </w:rPr>
+        <w:t xml:space="preserve"> </w:t>
+      </w:r>
+      <w:proofErr w:type="gramStart"/>
+      <w:r>
+        <w:rPr>
+          <w:rFonts w:ascii="Times New Roman" w:hAnsi="Times New Roman" w:cs="Times New Roman"/>
+          <w:sz w:val="32"/>
+          <w:szCs w:val="32"/>
+        </w:rPr>
+        <w:t>131044070</w:t>
+      </w:r>
+      <w:proofErr w:type="gramEnd"/>
     </w:p>
     <w:sdt>
       <w:sdtPr>
@@ -1059,6 +1163,7 @@
           <w:lang w:val="en-US"/>
         </w:rPr>
       </w:pPr>
+      <w:proofErr w:type="gramStart"/>
       <w:r>
         <w:rPr>
           <w:lang w:val="en-US"/>
@@ -1069,7 +1174,14 @@
         <w:rPr>
           <w:lang w:val="en-US"/>
         </w:rPr>
-        <w:t>tart me</w:t>
+        <w:t>tart</w:t>
+      </w:r>
+      <w:proofErr w:type="gramEnd"/>
+      <w:r>
+        <w:rPr>
+          <w:lang w:val="en-US"/>
+        </w:rPr>
+        <w:t xml:space="preserve"> me</w:t>
       </w:r>
       <w:r>
         <w:rPr>
@@ -1089,7 +1201,21 @@
         <w:rPr>
           <w:lang w:val="en-US"/>
         </w:rPr>
-        <w:t xml:space="preserve">-&gt;public void start (Stage primaryStage) throws Exception </w:t>
+        <w:t xml:space="preserve">-&gt;public void start (Stage </w:t>
+      </w:r>
+      <w:proofErr w:type="spellStart"/>
+      <w:r>
+        <w:rPr>
+          <w:lang w:val="en-US"/>
+        </w:rPr>
+        <w:t>primaryStage</w:t>
+      </w:r>
+      <w:proofErr w:type="spellEnd"/>
+      <w:r>
+        <w:rPr>
+          <w:lang w:val="en-US"/>
+        </w:rPr>
+        <w:t xml:space="preserve">) throws Exception </w:t>
       </w:r>
     </w:p>
     <w:p>
@@ -1103,11 +1229,19 @@
           <w:lang w:eastAsia="tr-TR"/>
         </w:rPr>
       </w:pPr>
-      <w:r>
-        <w:rPr>
-          <w:lang w:val="en-US"/>
-        </w:rPr>
-        <w:t xml:space="preserve">The selected method call in main method. </w:t>
+      <w:proofErr w:type="gramStart"/>
+      <w:r>
+        <w:rPr>
+          <w:lang w:val="en-US"/>
+        </w:rPr>
+        <w:t>The selected method call in main method.</w:t>
+      </w:r>
+      <w:proofErr w:type="gramEnd"/>
+      <w:r>
+        <w:rPr>
+          <w:lang w:val="en-US"/>
+        </w:rPr>
+        <w:t xml:space="preserve"> </w:t>
       </w:r>
     </w:p>
     <w:p>
@@ -1146,7 +1280,135 @@
         <w:rPr>
           <w:lang w:val="en-US"/>
         </w:rPr>
-        <w:t>Buraya start fonksiyonlarının özellikleri eklenecek.</w:t>
+        <w:t xml:space="preserve">In start </w:t>
+      </w:r>
+      <w:proofErr w:type="spellStart"/>
+      <w:r>
+        <w:rPr>
+          <w:lang w:val="en-US"/>
+        </w:rPr>
+        <w:t>metod</w:t>
+      </w:r>
+      <w:proofErr w:type="spellEnd"/>
+      <w:r>
+        <w:rPr>
+          <w:lang w:val="en-US"/>
+        </w:rPr>
+        <w:t xml:space="preserve"> contains all event handlers for graphical user interface which are all event handlers of chess table which are 64 </w:t>
+      </w:r>
+      <w:proofErr w:type="spellStart"/>
+      <w:r>
+        <w:rPr>
+          <w:lang w:val="en-US"/>
+        </w:rPr>
+        <w:t>buttons.These</w:t>
+      </w:r>
+      <w:proofErr w:type="spellEnd"/>
+      <w:r>
+        <w:rPr>
+          <w:lang w:val="en-US"/>
+        </w:rPr>
+        <w:t xml:space="preserve"> buttons changes their </w:t>
+      </w:r>
+      <w:proofErr w:type="spellStart"/>
+      <w:r>
+        <w:rPr>
+          <w:lang w:val="en-US"/>
+        </w:rPr>
+        <w:t>css</w:t>
+      </w:r>
+      <w:proofErr w:type="spellEnd"/>
+      <w:r>
+        <w:rPr>
+          <w:lang w:val="en-US"/>
+        </w:rPr>
+        <w:t xml:space="preserve"> properties for example if we clicked to a button which contains pawn then we clicked to another button which doesn’t contains any piece than pawn making move from first place to second place with changing own </w:t>
+      </w:r>
+      <w:proofErr w:type="spellStart"/>
+      <w:r>
+        <w:rPr>
+          <w:lang w:val="en-US"/>
+        </w:rPr>
+        <w:t>css</w:t>
+      </w:r>
+      <w:proofErr w:type="spellEnd"/>
+      <w:r>
+        <w:rPr>
+          <w:lang w:val="en-US"/>
+        </w:rPr>
+        <w:t xml:space="preserve"> </w:t>
+      </w:r>
+      <w:proofErr w:type="spellStart"/>
+      <w:r>
+        <w:rPr>
+          <w:lang w:val="en-US"/>
+        </w:rPr>
+        <w:t>properties.we</w:t>
+      </w:r>
+      <w:proofErr w:type="spellEnd"/>
+      <w:r>
+        <w:rPr>
+          <w:lang w:val="en-US"/>
+        </w:rPr>
+        <w:t xml:space="preserve"> added menu to graphical user </w:t>
+      </w:r>
+      <w:proofErr w:type="gramStart"/>
+      <w:r>
+        <w:rPr>
+          <w:lang w:val="en-US"/>
+        </w:rPr>
+        <w:t>interface  so</w:t>
+      </w:r>
+      <w:proofErr w:type="gramEnd"/>
+      <w:r>
+        <w:rPr>
+          <w:lang w:val="en-US"/>
+        </w:rPr>
+        <w:t xml:space="preserve"> we added this property to start method. In start method we added grid properties which is a property of </w:t>
+      </w:r>
+      <w:proofErr w:type="spellStart"/>
+      <w:proofErr w:type="gramStart"/>
+      <w:r>
+        <w:rPr>
+          <w:lang w:val="en-US"/>
+        </w:rPr>
+        <w:t>JavaFx</w:t>
+      </w:r>
+      <w:proofErr w:type="spellEnd"/>
+      <w:r>
+        <w:rPr>
+          <w:lang w:val="en-US"/>
+        </w:rPr>
+        <w:t xml:space="preserve">  ,</w:t>
+      </w:r>
+      <w:proofErr w:type="gramEnd"/>
+      <w:r>
+        <w:rPr>
+          <w:lang w:val="en-US"/>
+        </w:rPr>
+        <w:t xml:space="preserve"> this property provides us setting layout in every place that want by us. In start method contains the event handler that provides playing chess  that changing </w:t>
+      </w:r>
+      <w:proofErr w:type="spellStart"/>
+      <w:r>
+        <w:rPr>
+          <w:lang w:val="en-US"/>
+        </w:rPr>
+        <w:t>css</w:t>
+      </w:r>
+      <w:proofErr w:type="spellEnd"/>
+      <w:r>
+        <w:rPr>
+          <w:lang w:val="en-US"/>
+        </w:rPr>
+        <w:t xml:space="preserve"> properties 64 buttons and another event handler provides restart game which is event handler of restart button and previous game event handler provides that show previous status of the game that is event handler of previous button.</w:t>
+      </w:r>
+      <w:bookmarkStart w:id="2" w:name="_GoBack"/>
+      <w:bookmarkEnd w:id="2"/>
+      <w:r>
+        <w:rPr>
+          <w:lang w:val="en-US"/>
+        </w:rPr>
+        <w:t xml:space="preserve">   </w:t>
       </w:r>
     </w:p>
     <w:p>
@@ -1309,11 +1571,11 @@
           <w:numId w:val="1"/>
         </w:numPr>
       </w:pPr>
-      <w:bookmarkStart w:id="2" w:name="_Toc468924024"/>
+      <w:bookmarkStart w:id="3" w:name="_Toc468924024"/>
       <w:r>
         <w:t>CONTROL FLOW GRAPH</w:t>
       </w:r>
-      <w:bookmarkEnd w:id="2"/>
+      <w:bookmarkEnd w:id="3"/>
     </w:p>
     <w:p>
       <w:pPr>
@@ -1330,12 +1592,11 @@
           <w:numId w:val="1"/>
         </w:numPr>
       </w:pPr>
-      <w:bookmarkStart w:id="3" w:name="_Toc468924025"/>
-      <w:r>
-        <w:lastRenderedPageBreak/>
+      <w:bookmarkStart w:id="4" w:name="_Toc468924025"/>
+      <w:r>
         <w:t>FULL STATEMENT COVERAGE PATHS</w:t>
       </w:r>
-      <w:bookmarkEnd w:id="3"/>
+      <w:bookmarkEnd w:id="4"/>
     </w:p>
     <w:p>
       <w:pPr>
@@ -1344,14 +1605,70 @@
           <w:lang w:val="en-US"/>
         </w:rPr>
       </w:pPr>
-      <w:r>
-        <w:rPr>
-          <w:lang w:val="en-US"/>
-        </w:rPr>
-        <w:t>Grafa bakılarak çıkartılan pathler yazılacak</w:t>
-      </w:r>
-      <w:bookmarkStart w:id="4" w:name="_GoBack"/>
-      <w:bookmarkEnd w:id="4"/>
+      <w:proofErr w:type="spellStart"/>
+      <w:r>
+        <w:rPr>
+          <w:lang w:val="en-US"/>
+        </w:rPr>
+        <w:t>Grafa</w:t>
+      </w:r>
+      <w:proofErr w:type="spellEnd"/>
+      <w:r>
+        <w:rPr>
+          <w:lang w:val="en-US"/>
+        </w:rPr>
+        <w:t xml:space="preserve"> </w:t>
+      </w:r>
+      <w:proofErr w:type="spellStart"/>
+      <w:r>
+        <w:rPr>
+          <w:lang w:val="en-US"/>
+        </w:rPr>
+        <w:t>bakılarak</w:t>
+      </w:r>
+      <w:proofErr w:type="spellEnd"/>
+      <w:r>
+        <w:rPr>
+          <w:lang w:val="en-US"/>
+        </w:rPr>
+        <w:t xml:space="preserve"> </w:t>
+      </w:r>
+      <w:proofErr w:type="spellStart"/>
+      <w:r>
+        <w:rPr>
+          <w:lang w:val="en-US"/>
+        </w:rPr>
+        <w:t>çıkartılan</w:t>
+      </w:r>
+      <w:proofErr w:type="spellEnd"/>
+      <w:r>
+        <w:rPr>
+          <w:lang w:val="en-US"/>
+        </w:rPr>
+        <w:t xml:space="preserve"> </w:t>
+      </w:r>
+      <w:proofErr w:type="spellStart"/>
+      <w:r>
+        <w:rPr>
+          <w:lang w:val="en-US"/>
+        </w:rPr>
+        <w:t>pathler</w:t>
+      </w:r>
+      <w:proofErr w:type="spellEnd"/>
+      <w:r>
+        <w:rPr>
+          <w:lang w:val="en-US"/>
+        </w:rPr>
+        <w:t xml:space="preserve"> </w:t>
+      </w:r>
+      <w:proofErr w:type="spellStart"/>
+      <w:r>
+        <w:rPr>
+          <w:lang w:val="en-US"/>
+        </w:rPr>
+        <w:t>yazılacak</w:t>
+      </w:r>
+      <w:proofErr w:type="spellEnd"/>
     </w:p>
     <w:p>
       <w:pPr>
@@ -1386,8 +1703,58 @@
         <w:rPr>
           <w:lang w:val="en-US"/>
         </w:rPr>
-        <w:t>Her path için gerekli inputlar çıkartılacak</w:t>
-      </w:r>
+        <w:t xml:space="preserve">Her path </w:t>
+      </w:r>
+      <w:proofErr w:type="spellStart"/>
+      <w:r>
+        <w:rPr>
+          <w:lang w:val="en-US"/>
+        </w:rPr>
+        <w:t>için</w:t>
+      </w:r>
+      <w:proofErr w:type="spellEnd"/>
+      <w:r>
+        <w:rPr>
+          <w:lang w:val="en-US"/>
+        </w:rPr>
+        <w:t xml:space="preserve"> </w:t>
+      </w:r>
+      <w:proofErr w:type="spellStart"/>
+      <w:r>
+        <w:rPr>
+          <w:lang w:val="en-US"/>
+        </w:rPr>
+        <w:t>gerekli</w:t>
+      </w:r>
+      <w:proofErr w:type="spellEnd"/>
+      <w:r>
+        <w:rPr>
+          <w:lang w:val="en-US"/>
+        </w:rPr>
+        <w:t xml:space="preserve"> </w:t>
+      </w:r>
+      <w:proofErr w:type="spellStart"/>
+      <w:r>
+        <w:rPr>
+          <w:lang w:val="en-US"/>
+        </w:rPr>
+        <w:t>inputlar</w:t>
+      </w:r>
+      <w:proofErr w:type="spellEnd"/>
+      <w:r>
+        <w:rPr>
+          <w:lang w:val="en-US"/>
+        </w:rPr>
+        <w:t xml:space="preserve"> </w:t>
+      </w:r>
+      <w:proofErr w:type="spellStart"/>
+      <w:r>
+        <w:rPr>
+          <w:lang w:val="en-US"/>
+        </w:rPr>
+        <w:t>çıkartılacak</w:t>
+      </w:r>
+      <w:proofErr w:type="spellEnd"/>
     </w:p>
     <w:p>
       <w:pPr>
@@ -2392,33 +2759,46 @@
           <w:lang w:val="en-US"/>
         </w:rPr>
       </w:pPr>
-      <w:r>
-        <w:t xml:space="preserve">Table </w:t>
-      </w:r>
-      <w:r>
-        <w:fldChar w:fldCharType="begin"/>
-      </w:r>
-      <w:r>
-        <w:instrText xml:space="preserve"> SEQ Table \* ARABIC </w:instrText>
-      </w:r>
-      <w:r>
-        <w:fldChar w:fldCharType="separate"/>
-      </w:r>
-      <w:r>
-        <w:rPr>
-          <w:noProof/>
-        </w:rPr>
-        <w:t>1</w:t>
-      </w:r>
-      <w:r>
-        <w:rPr>
-          <w:noProof/>
-        </w:rPr>
-        <w:fldChar w:fldCharType="end"/>
-      </w:r>
-      <w:r>
-        <w:t>: Path-Excepted Input-Observed Output-Error</w:t>
-      </w:r>
+      <w:proofErr w:type="spellStart"/>
+      <w:r>
+        <w:t>Table</w:t>
+      </w:r>
+      <w:proofErr w:type="spellEnd"/>
+      <w:r>
+        <w:t xml:space="preserve"> </w:t>
+      </w:r>
+      <w:fldSimple w:instr=" SEQ Table \* ARABIC ">
+        <w:r>
+          <w:rPr>
+            <w:noProof/>
+          </w:rPr>
+          <w:t>1</w:t>
+        </w:r>
+      </w:fldSimple>
+      <w:r>
+        <w:t xml:space="preserve">: </w:t>
+      </w:r>
+      <w:proofErr w:type="spellStart"/>
+      <w:r>
+        <w:t>Path-Excepted</w:t>
+      </w:r>
+      <w:proofErr w:type="spellEnd"/>
+      <w:r>
+        <w:t xml:space="preserve"> </w:t>
+      </w:r>
+      <w:proofErr w:type="spellStart"/>
+      <w:r>
+        <w:t>Input-Observed</w:t>
+      </w:r>
+      <w:proofErr w:type="spellEnd"/>
+      <w:r>
+        <w:t xml:space="preserve"> </w:t>
+      </w:r>
+      <w:proofErr w:type="spellStart"/>
+      <w:r>
+        <w:t>Output-Error</w:t>
+      </w:r>
+      <w:proofErr w:type="spellEnd"/>
     </w:p>
     <w:sectPr>
       <w:pgSz w:w="11906" w:h="16838"/>
@@ -2431,7 +2811,7 @@
 </file>
 
 <file path=word/endnotes.xml><?xml version="1.0" encoding="utf-8"?>
-<w:endnotes xmlns:wpc="http://schemas.microsoft.com/office/word/2010/wordprocessingCanvas" xmlns:cx="http://schemas.microsoft.com/office/drawing/2014/chartex" xmlns:mc="http://schemas.openxmlformats.org/markup-compatibility/2006" xmlns:o="urn:schemas-microsoft-com:office:office" xmlns:r="http://schemas.openxmlformats.org/officeDocument/2006/relationships" xmlns:m="http://schemas.openxmlformats.org/officeDocument/2006/math" xmlns:v="urn:schemas-microsoft-com:vml" xmlns:wp14="http://schemas.microsoft.com/office/word/2010/wordprocessingDrawing" xmlns:wp="http://schemas.openxmlformats.org/drawingml/2006/wordprocessingDrawing" xmlns:w10="urn:schemas-microsoft-com:office:word" xmlns:w="http://schemas.openxmlformats.org/wordprocessingml/2006/main" xmlns:w14="http://schemas.microsoft.com/office/word/2010/wordml" xmlns:w15="http://schemas.microsoft.com/office/word/2012/wordml" xmlns:w16se="http://schemas.microsoft.com/office/word/2015/wordml/symex" xmlns:wpg="http://schemas.microsoft.com/office/word/2010/wordprocessingGroup" xmlns:wpi="http://schemas.microsoft.com/office/word/2010/wordprocessingInk" xmlns:wne="http://schemas.microsoft.com/office/word/2006/wordml" xmlns:wps="http://schemas.microsoft.com/office/word/2010/wordprocessingShape" mc:Ignorable="w14 w15 w16se wp14">
+<w:endnotes xmlns:wpc="http://schemas.microsoft.com/office/word/2010/wordprocessingCanvas" xmlns:mc="http://schemas.openxmlformats.org/markup-compatibility/2006" xmlns:o="urn:schemas-microsoft-com:office:office" xmlns:r="http://schemas.openxmlformats.org/officeDocument/2006/relationships" xmlns:m="http://schemas.openxmlformats.org/officeDocument/2006/math" xmlns:v="urn:schemas-microsoft-com:vml" xmlns:wp14="http://schemas.microsoft.com/office/word/2010/wordprocessingDrawing" xmlns:wp="http://schemas.openxmlformats.org/drawingml/2006/wordprocessingDrawing" xmlns:w10="urn:schemas-microsoft-com:office:word" xmlns:w="http://schemas.openxmlformats.org/wordprocessingml/2006/main" xmlns:w14="http://schemas.microsoft.com/office/word/2010/wordml" xmlns:wpg="http://schemas.microsoft.com/office/word/2010/wordprocessingGroup" xmlns:wpi="http://schemas.microsoft.com/office/word/2010/wordprocessingInk" xmlns:wne="http://schemas.microsoft.com/office/word/2006/wordml" xmlns:wps="http://schemas.microsoft.com/office/word/2010/wordprocessingShape" mc:Ignorable="w14 wp14">
   <w:endnote w:type="separator" w:id="-1">
     <w:p>
       <w:pPr>
@@ -2456,7 +2836,7 @@
 </file>
 
 <file path=word/footnotes.xml><?xml version="1.0" encoding="utf-8"?>
-<w:footnotes xmlns:wpc="http://schemas.microsoft.com/office/word/2010/wordprocessingCanvas" xmlns:cx="http://schemas.microsoft.com/office/drawing/2014/chartex" xmlns:mc="http://schemas.openxmlformats.org/markup-compatibility/2006" xmlns:o="urn:schemas-microsoft-com:office:office" xmlns:r="http://schemas.openxmlformats.org/officeDocument/2006/relationships" xmlns:m="http://schemas.openxmlformats.org/officeDocument/2006/math" xmlns:v="urn:schemas-microsoft-com:vml" xmlns:wp14="http://schemas.microsoft.com/office/word/2010/wordprocessingDrawing" xmlns:wp="http://schemas.openxmlformats.org/drawingml/2006/wordprocessingDrawing" xmlns:w10="urn:schemas-microsoft-com:office:word" xmlns:w="http://schemas.openxmlformats.org/wordprocessingml/2006/main" xmlns:w14="http://schemas.microsoft.com/office/word/2010/wordml" xmlns:w15="http://schemas.microsoft.com/office/word/2012/wordml" xmlns:w16se="http://schemas.microsoft.com/office/word/2015/wordml/symex" xmlns:wpg="http://schemas.microsoft.com/office/word/2010/wordprocessingGroup" xmlns:wpi="http://schemas.microsoft.com/office/word/2010/wordprocessingInk" xmlns:wne="http://schemas.microsoft.com/office/word/2006/wordml" xmlns:wps="http://schemas.microsoft.com/office/word/2010/wordprocessingShape" mc:Ignorable="w14 w15 w16se wp14">
+<w:footnotes xmlns:wpc="http://schemas.microsoft.com/office/word/2010/wordprocessingCanvas" xmlns:mc="http://schemas.openxmlformats.org/markup-compatibility/2006" xmlns:o="urn:schemas-microsoft-com:office:office" xmlns:r="http://schemas.openxmlformats.org/officeDocument/2006/relationships" xmlns:m="http://schemas.openxmlformats.org/officeDocument/2006/math" xmlns:v="urn:schemas-microsoft-com:vml" xmlns:wp14="http://schemas.microsoft.com/office/word/2010/wordprocessingDrawing" xmlns:wp="http://schemas.openxmlformats.org/drawingml/2006/wordprocessingDrawing" xmlns:w10="urn:schemas-microsoft-com:office:word" xmlns:w="http://schemas.openxmlformats.org/wordprocessingml/2006/main" xmlns:w14="http://schemas.microsoft.com/office/word/2010/wordml" xmlns:wpg="http://schemas.microsoft.com/office/word/2010/wordprocessingGroup" xmlns:wpi="http://schemas.microsoft.com/office/word/2010/wordprocessingInk" xmlns:wne="http://schemas.microsoft.com/office/word/2006/wordml" xmlns:wps="http://schemas.microsoft.com/office/word/2010/wordprocessingShape" mc:Ignorable="w14 wp14">
   <w:footnote w:type="separator" w:id="-1">
     <w:p>
       <w:pPr>
@@ -2481,8 +2861,8 @@
 </file>
 
 <file path=word/numbering.xml><?xml version="1.0" encoding="utf-8"?>
-<w:numbering xmlns:wpc="http://schemas.microsoft.com/office/word/2010/wordprocessingCanvas" xmlns:cx="http://schemas.microsoft.com/office/drawing/2014/chartex" xmlns:mc="http://schemas.openxmlformats.org/markup-compatibility/2006" xmlns:o="urn:schemas-microsoft-com:office:office" xmlns:r="http://schemas.openxmlformats.org/officeDocument/2006/relationships" xmlns:m="http://schemas.openxmlformats.org/officeDocument/2006/math" xmlns:v="urn:schemas-microsoft-com:vml" xmlns:wp14="http://schemas.microsoft.com/office/word/2010/wordprocessingDrawing" xmlns:wp="http://schemas.openxmlformats.org/drawingml/2006/wordprocessingDrawing" xmlns:w10="urn:schemas-microsoft-com:office:word" xmlns:w="http://schemas.openxmlformats.org/wordprocessingml/2006/main" xmlns:w14="http://schemas.microsoft.com/office/word/2010/wordml" xmlns:w15="http://schemas.microsoft.com/office/word/2012/wordml" xmlns:w16se="http://schemas.microsoft.com/office/word/2015/wordml/symex" xmlns:wpg="http://schemas.microsoft.com/office/word/2010/wordprocessingGroup" xmlns:wpi="http://schemas.microsoft.com/office/word/2010/wordprocessingInk" xmlns:wne="http://schemas.microsoft.com/office/word/2006/wordml" xmlns:wps="http://schemas.microsoft.com/office/word/2010/wordprocessingShape" mc:Ignorable="w14 w15 w16se wp14">
-  <w:abstractNum w:abstractNumId="0" w15:restartNumberingAfterBreak="0">
+<w:numbering xmlns:wpc="http://schemas.microsoft.com/office/word/2010/wordprocessingCanvas" xmlns:mc="http://schemas.openxmlformats.org/markup-compatibility/2006" xmlns:o="urn:schemas-microsoft-com:office:office" xmlns:r="http://schemas.openxmlformats.org/officeDocument/2006/relationships" xmlns:m="http://schemas.openxmlformats.org/officeDocument/2006/math" xmlns:v="urn:schemas-microsoft-com:vml" xmlns:wp14="http://schemas.microsoft.com/office/word/2010/wordprocessingDrawing" xmlns:wp="http://schemas.openxmlformats.org/drawingml/2006/wordprocessingDrawing" xmlns:w10="urn:schemas-microsoft-com:office:word" xmlns:w="http://schemas.openxmlformats.org/wordprocessingml/2006/main" xmlns:w14="http://schemas.microsoft.com/office/word/2010/wordml" xmlns:wpg="http://schemas.microsoft.com/office/word/2010/wordprocessingGroup" xmlns:wpi="http://schemas.microsoft.com/office/word/2010/wordprocessingInk" xmlns:wne="http://schemas.microsoft.com/office/word/2006/wordml" xmlns:wps="http://schemas.microsoft.com/office/word/2010/wordprocessingShape" mc:Ignorable="w14 wp14">
+  <w:abstractNum w:abstractNumId="0">
     <w:nsid w:val="48581868"/>
     <w:multiLevelType w:val="hybridMultilevel"/>
     <w:tmpl w:val="317810F2"/>
@@ -2578,7 +2958,7 @@
 </file>
 
 <file path=word/styles.xml><?xml version="1.0" encoding="utf-8"?>
-<w:styles xmlns:mc="http://schemas.openxmlformats.org/markup-compatibility/2006" xmlns:r="http://schemas.openxmlformats.org/officeDocument/2006/relationships" xmlns:w="http://schemas.openxmlformats.org/wordprocessingml/2006/main" xmlns:w14="http://schemas.microsoft.com/office/word/2010/wordml" xmlns:w15="http://schemas.microsoft.com/office/word/2012/wordml" xmlns:w16se="http://schemas.microsoft.com/office/word/2015/wordml/symex" mc:Ignorable="w14 w15 w16se">
+<w:styles xmlns:mc="http://schemas.openxmlformats.org/markup-compatibility/2006" xmlns:r="http://schemas.openxmlformats.org/officeDocument/2006/relationships" xmlns:w="http://schemas.openxmlformats.org/wordprocessingml/2006/main" xmlns:w14="http://schemas.microsoft.com/office/word/2010/wordml" mc:Ignorable="w14">
   <w:docDefaults>
     <w:rPrDefault>
       <w:rPr>
@@ -2594,378 +2974,144 @@
       </w:pPr>
     </w:pPrDefault>
   </w:docDefaults>
-  <w:latentStyles w:defLockedState="0" w:defUIPriority="99" w:defSemiHidden="0" w:defUnhideWhenUsed="0" w:defQFormat="0" w:count="371">
-    <w:lsdException w:name="Normal" w:uiPriority="0" w:qFormat="1"/>
-    <w:lsdException w:name="heading 1" w:uiPriority="9" w:qFormat="1"/>
-    <w:lsdException w:name="heading 2" w:semiHidden="1" w:uiPriority="9" w:unhideWhenUsed="1" w:qFormat="1"/>
-    <w:lsdException w:name="heading 3" w:semiHidden="1" w:uiPriority="9" w:unhideWhenUsed="1" w:qFormat="1"/>
-    <w:lsdException w:name="heading 4" w:semiHidden="1" w:uiPriority="9" w:unhideWhenUsed="1" w:qFormat="1"/>
-    <w:lsdException w:name="heading 5" w:semiHidden="1" w:uiPriority="9" w:unhideWhenUsed="1" w:qFormat="1"/>
-    <w:lsdException w:name="heading 6" w:semiHidden="1" w:uiPriority="9" w:unhideWhenUsed="1" w:qFormat="1"/>
-    <w:lsdException w:name="heading 7" w:semiHidden="1" w:uiPriority="9" w:unhideWhenUsed="1" w:qFormat="1"/>
-    <w:lsdException w:name="heading 8" w:semiHidden="1" w:uiPriority="9" w:unhideWhenUsed="1" w:qFormat="1"/>
-    <w:lsdException w:name="heading 9" w:semiHidden="1" w:uiPriority="9" w:unhideWhenUsed="1" w:qFormat="1"/>
-    <w:lsdException w:name="index 1" w:semiHidden="1" w:unhideWhenUsed="1"/>
-    <w:lsdException w:name="index 2" w:semiHidden="1" w:unhideWhenUsed="1"/>
-    <w:lsdException w:name="index 3" w:semiHidden="1" w:unhideWhenUsed="1"/>
-    <w:lsdException w:name="index 4" w:semiHidden="1" w:unhideWhenUsed="1"/>
-    <w:lsdException w:name="index 5" w:semiHidden="1" w:unhideWhenUsed="1"/>
-    <w:lsdException w:name="index 6" w:semiHidden="1" w:unhideWhenUsed="1"/>
-    <w:lsdException w:name="index 7" w:semiHidden="1" w:unhideWhenUsed="1"/>
-    <w:lsdException w:name="index 8" w:semiHidden="1" w:unhideWhenUsed="1"/>
-    <w:lsdException w:name="index 9" w:semiHidden="1" w:unhideWhenUsed="1"/>
-    <w:lsdException w:name="toc 1" w:semiHidden="1" w:uiPriority="39" w:unhideWhenUsed="1"/>
-    <w:lsdException w:name="toc 2" w:semiHidden="1" w:uiPriority="39" w:unhideWhenUsed="1"/>
-    <w:lsdException w:name="toc 3" w:semiHidden="1" w:uiPriority="39" w:unhideWhenUsed="1"/>
-    <w:lsdException w:name="toc 4" w:semiHidden="1" w:uiPriority="39" w:unhideWhenUsed="1"/>
-    <w:lsdException w:name="toc 5" w:semiHidden="1" w:uiPriority="39" w:unhideWhenUsed="1"/>
-    <w:lsdException w:name="toc 6" w:semiHidden="1" w:uiPriority="39" w:unhideWhenUsed="1"/>
-    <w:lsdException w:name="toc 7" w:semiHidden="1" w:uiPriority="39" w:unhideWhenUsed="1"/>
-    <w:lsdException w:name="toc 8" w:semiHidden="1" w:uiPriority="39" w:unhideWhenUsed="1"/>
-    <w:lsdException w:name="toc 9" w:semiHidden="1" w:uiPriority="39" w:unhideWhenUsed="1"/>
-    <w:lsdException w:name="Normal Indent" w:semiHidden="1" w:unhideWhenUsed="1"/>
-    <w:lsdException w:name="footnote text" w:semiHidden="1" w:unhideWhenUsed="1"/>
-    <w:lsdException w:name="annotation text" w:semiHidden="1" w:unhideWhenUsed="1"/>
-    <w:lsdException w:name="header" w:semiHidden="1" w:unhideWhenUsed="1"/>
-    <w:lsdException w:name="footer" w:semiHidden="1" w:unhideWhenUsed="1"/>
-    <w:lsdException w:name="index heading" w:semiHidden="1" w:unhideWhenUsed="1"/>
-    <w:lsdException w:name="caption" w:semiHidden="1" w:uiPriority="35" w:unhideWhenUsed="1" w:qFormat="1"/>
-    <w:lsdException w:name="table of figures" w:semiHidden="1" w:unhideWhenUsed="1"/>
-    <w:lsdException w:name="envelope address" w:semiHidden="1" w:unhideWhenUsed="1"/>
-    <w:lsdException w:name="envelope return" w:semiHidden="1" w:unhideWhenUsed="1"/>
-    <w:lsdException w:name="footnote reference" w:semiHidden="1" w:unhideWhenUsed="1"/>
-    <w:lsdException w:name="annotation reference" w:semiHidden="1" w:unhideWhenUsed="1"/>
-    <w:lsdException w:name="line number" w:semiHidden="1" w:unhideWhenUsed="1"/>
-    <w:lsdException w:name="page number" w:semiHidden="1" w:unhideWhenUsed="1"/>
-    <w:lsdException w:name="endnote reference" w:semiHidden="1" w:unhideWhenUsed="1"/>
-    <w:lsdException w:name="endnote text" w:semiHidden="1" w:unhideWhenUsed="1"/>
-    <w:lsdException w:name="table of authorities" w:semiHidden="1" w:unhideWhenUsed="1"/>
-    <w:lsdException w:name="macro" w:semiHidden="1" w:unhideWhenUsed="1"/>
-    <w:lsdException w:name="toa heading" w:semiHidden="1" w:unhideWhenUsed="1"/>
-    <w:lsdException w:name="List" w:semiHidden="1" w:unhideWhenUsed="1"/>
-    <w:lsdException w:name="List Bullet" w:semiHidden="1" w:unhideWhenUsed="1"/>
-    <w:lsdException w:name="List Number" w:semiHidden="1" w:unhideWhenUsed="1"/>
-    <w:lsdException w:name="List 2" w:semiHidden="1" w:unhideWhenUsed="1"/>
-    <w:lsdException w:name="List 3" w:semiHidden="1" w:unhideWhenUsed="1"/>
-    <w:lsdException w:name="List 4" w:semiHidden="1" w:unhideWhenUsed="1"/>
-    <w:lsdException w:name="List 5" w:semiHidden="1" w:unhideWhenUsed="1"/>
-    <w:lsdException w:name="List Bullet 2" w:semiHidden="1" w:unhideWhenUsed="1"/>
-    <w:lsdException w:name="List Bullet 3" w:semiHidden="1" w:unhideWhenUsed="1"/>
-    <w:lsdException w:name="List Bullet 4" w:semiHidden="1" w:unhideWhenUsed="1"/>
-    <w:lsdException w:name="List Bullet 5" w:semiHidden="1" w:unhideWhenUsed="1"/>
-    <w:lsdException w:name="List Number 2" w:semiHidden="1" w:unhideWhenUsed="1"/>
-    <w:lsdException w:name="List Number 3" w:semiHidden="1" w:unhideWhenUsed="1"/>
-    <w:lsdException w:name="List Number 4" w:semiHidden="1" w:unhideWhenUsed="1"/>
-    <w:lsdException w:name="List Number 5" w:semiHidden="1" w:unhideWhenUsed="1"/>
-    <w:lsdException w:name="Title" w:uiPriority="10" w:qFormat="1"/>
-    <w:lsdException w:name="Closing" w:semiHidden="1" w:unhideWhenUsed="1"/>
-    <w:lsdException w:name="Signature" w:semiHidden="1" w:unhideWhenUsed="1"/>
-    <w:lsdException w:name="Default Paragraph Font" w:semiHidden="1" w:uiPriority="1" w:unhideWhenUsed="1"/>
-    <w:lsdException w:name="Body Text" w:semiHidden="1" w:unhideWhenUsed="1"/>
-    <w:lsdException w:name="Body Text Indent" w:semiHidden="1" w:unhideWhenUsed="1"/>
-    <w:lsdException w:name="List Continue" w:semiHidden="1" w:unhideWhenUsed="1"/>
-    <w:lsdException w:name="List Continue 2" w:semiHidden="1" w:unhideWhenUsed="1"/>
-    <w:lsdException w:name="List Continue 3" w:semiHidden="1" w:unhideWhenUsed="1"/>
-    <w:lsdException w:name="List Continue 4" w:semiHidden="1" w:unhideWhenUsed="1"/>
-    <w:lsdException w:name="List Continue 5" w:semiHidden="1" w:unhideWhenUsed="1"/>
-    <w:lsdException w:name="Message Header" w:semiHidden="1" w:unhideWhenUsed="1"/>
-    <w:lsdException w:name="Subtitle" w:uiPriority="11" w:qFormat="1"/>
-    <w:lsdException w:name="Salutation" w:semiHidden="1" w:unhideWhenUsed="1"/>
-    <w:lsdException w:name="Date" w:semiHidden="1" w:unhideWhenUsed="1"/>
-    <w:lsdException w:name="Body Text First Indent" w:semiHidden="1" w:unhideWhenUsed="1"/>
-    <w:lsdException w:name="Body Text First Indent 2" w:semiHidden="1" w:unhideWhenUsed="1"/>
-    <w:lsdException w:name="Note Heading" w:semiHidden="1" w:unhideWhenUsed="1"/>
-    <w:lsdException w:name="Body Text 2" w:semiHidden="1" w:unhideWhenUsed="1"/>
-    <w:lsdException w:name="Body Text 3" w:semiHidden="1" w:unhideWhenUsed="1"/>
-    <w:lsdException w:name="Body Text Indent 2" w:semiHidden="1" w:unhideWhenUsed="1"/>
-    <w:lsdException w:name="Body Text Indent 3" w:semiHidden="1" w:unhideWhenUsed="1"/>
-    <w:lsdException w:name="Block Text" w:semiHidden="1" w:unhideWhenUsed="1"/>
-    <w:lsdException w:name="Hyperlink" w:semiHidden="1" w:unhideWhenUsed="1"/>
-    <w:lsdException w:name="FollowedHyperlink" w:semiHidden="1" w:unhideWhenUsed="1"/>
-    <w:lsdException w:name="Strong" w:uiPriority="22" w:qFormat="1"/>
-    <w:lsdException w:name="Emphasis" w:uiPriority="20" w:qFormat="1"/>
-    <w:lsdException w:name="Document Map" w:semiHidden="1" w:unhideWhenUsed="1"/>
-    <w:lsdException w:name="Plain Text" w:semiHidden="1" w:unhideWhenUsed="1"/>
-    <w:lsdException w:name="E-mail Signature" w:semiHidden="1" w:unhideWhenUsed="1"/>
-    <w:lsdException w:name="HTML Top of Form" w:semiHidden="1" w:unhideWhenUsed="1"/>
-    <w:lsdException w:name="HTML Bottom of Form" w:semiHidden="1" w:unhideWhenUsed="1"/>
-    <w:lsdException w:name="Normal (Web)" w:semiHidden="1" w:unhideWhenUsed="1"/>
-    <w:lsdException w:name="HTML Acronym" w:semiHidden="1" w:unhideWhenUsed="1"/>
-    <w:lsdException w:name="HTML Address" w:semiHidden="1" w:unhideWhenUsed="1"/>
-    <w:lsdException w:name="HTML Cite" w:semiHidden="1" w:unhideWhenUsed="1"/>
-    <w:lsdException w:name="HTML Code" w:semiHidden="1" w:unhideWhenUsed="1"/>
-    <w:lsdException w:name="HTML Definition" w:semiHidden="1" w:unhideWhenUsed="1"/>
-    <w:lsdException w:name="HTML Keyboard" w:semiHidden="1" w:unhideWhenUsed="1"/>
-    <w:lsdException w:name="HTML Preformatted" w:semiHidden="1" w:unhideWhenUsed="1"/>
-    <w:lsdException w:name="HTML Sample" w:semiHidden="1" w:unhideWhenUsed="1"/>
-    <w:lsdException w:name="HTML Typewriter" w:semiHidden="1" w:unhideWhenUsed="1"/>
-    <w:lsdException w:name="HTML Variable" w:semiHidden="1" w:unhideWhenUsed="1"/>
-    <w:lsdException w:name="Normal Table" w:semiHidden="1" w:unhideWhenUsed="1"/>
-    <w:lsdException w:name="annotation subject" w:semiHidden="1" w:unhideWhenUsed="1"/>
-    <w:lsdException w:name="No List" w:semiHidden="1" w:unhideWhenUsed="1"/>
-    <w:lsdException w:name="Outline List 1" w:semiHidden="1" w:unhideWhenUsed="1"/>
-    <w:lsdException w:name="Outline List 2" w:semiHidden="1" w:unhideWhenUsed="1"/>
-    <w:lsdException w:name="Outline List 3" w:semiHidden="1" w:unhideWhenUsed="1"/>
-    <w:lsdException w:name="Table Simple 1" w:semiHidden="1" w:unhideWhenUsed="1"/>
-    <w:lsdException w:name="Table Simple 2" w:semiHidden="1" w:unhideWhenUsed="1"/>
-    <w:lsdException w:name="Table Simple 3" w:semiHidden="1" w:unhideWhenUsed="1"/>
-    <w:lsdException w:name="Table Classic 1" w:semiHidden="1" w:unhideWhenUsed="1"/>
-    <w:lsdException w:name="Table Classic 2" w:semiHidden="1" w:unhideWhenUsed="1"/>
-    <w:lsdException w:name="Table Classic 3" w:semiHidden="1" w:unhideWhenUsed="1"/>
-    <w:lsdException w:name="Table Classic 4" w:semiHidden="1" w:unhideWhenUsed="1"/>
-    <w:lsdException w:name="Table Colorful 1" w:semiHidden="1" w:unhideWhenUsed="1"/>
-    <w:lsdException w:name="Table Colorful 2" w:semiHidden="1" w:unhideWhenUsed="1"/>
-    <w:lsdException w:name="Table Colorful 3" w:semiHidden="1" w:unhideWhenUsed="1"/>
-    <w:lsdException w:name="Table Columns 1" w:semiHidden="1" w:unhideWhenUsed="1"/>
-    <w:lsdException w:name="Table Columns 2" w:semiHidden="1" w:unhideWhenUsed="1"/>
-    <w:lsdException w:name="Table Columns 3" w:semiHidden="1" w:unhideWhenUsed="1"/>
-    <w:lsdException w:name="Table Columns 4" w:semiHidden="1" w:unhideWhenUsed="1"/>
-    <w:lsdException w:name="Table Columns 5" w:semiHidden="1" w:unhideWhenUsed="1"/>
-    <w:lsdException w:name="Table Grid 1" w:semiHidden="1" w:unhideWhenUsed="1"/>
-    <w:lsdException w:name="Table Grid 2" w:semiHidden="1" w:unhideWhenUsed="1"/>
-    <w:lsdException w:name="Table Grid 3" w:semiHidden="1" w:unhideWhenUsed="1"/>
-    <w:lsdException w:name="Table Grid 4" w:semiHidden="1" w:unhideWhenUsed="1"/>
-    <w:lsdException w:name="Table Grid 5" w:semiHidden="1" w:unhideWhenUsed="1"/>
-    <w:lsdException w:name="Table Grid 6" w:semiHidden="1" w:unhideWhenUsed="1"/>
-    <w:lsdException w:name="Table Grid 7" w:semiHidden="1" w:unhideWhenUsed="1"/>
-    <w:lsdException w:name="Table Grid 8" w:semiHidden="1" w:unhideWhenUsed="1"/>
-    <w:lsdException w:name="Table List 1" w:semiHidden="1" w:unhideWhenUsed="1"/>
-    <w:lsdException w:name="Table List 2" w:semiHidden="1" w:unhideWhenUsed="1"/>
-    <w:lsdException w:name="Table List 3" w:semiHidden="1" w:unhideWhenUsed="1"/>
-    <w:lsdException w:name="Table List 4" w:semiHidden="1" w:unhideWhenUsed="1"/>
-    <w:lsdException w:name="Table List 5" w:semiHidden="1" w:unhideWhenUsed="1"/>
-    <w:lsdException w:name="Table List 6" w:semiHidden="1" w:unhideWhenUsed="1"/>
-    <w:lsdException w:name="Table List 7" w:semiHidden="1" w:unhideWhenUsed="1"/>
-    <w:lsdException w:name="Table List 8" w:semiHidden="1" w:unhideWhenUsed="1"/>
-    <w:lsdException w:name="Table 3D effects 1" w:semiHidden="1" w:unhideWhenUsed="1"/>
-    <w:lsdException w:name="Table 3D effects 2" w:semiHidden="1" w:unhideWhenUsed="1"/>
-    <w:lsdException w:name="Table 3D effects 3" w:semiHidden="1" w:unhideWhenUsed="1"/>
-    <w:lsdException w:name="Table Contemporary" w:semiHidden="1" w:unhideWhenUsed="1"/>
-    <w:lsdException w:name="Table Elegant" w:semiHidden="1" w:unhideWhenUsed="1"/>
-    <w:lsdException w:name="Table Professional" w:semiHidden="1" w:unhideWhenUsed="1"/>
-    <w:lsdException w:name="Table Subtle 1" w:semiHidden="1" w:unhideWhenUsed="1"/>
-    <w:lsdException w:name="Table Subtle 2" w:semiHidden="1" w:unhideWhenUsed="1"/>
-    <w:lsdException w:name="Table Web 1" w:semiHidden="1" w:unhideWhenUsed="1"/>
-    <w:lsdException w:name="Table Web 2" w:semiHidden="1" w:unhideWhenUsed="1"/>
-    <w:lsdException w:name="Table Web 3" w:semiHidden="1" w:unhideWhenUsed="1"/>
-    <w:lsdException w:name="Balloon Text" w:semiHidden="1" w:unhideWhenUsed="1"/>
-    <w:lsdException w:name="Table Grid" w:uiPriority="39"/>
-    <w:lsdException w:name="Table Theme" w:semiHidden="1" w:unhideWhenUsed="1"/>
-    <w:lsdException w:name="Placeholder Text" w:semiHidden="1"/>
-    <w:lsdException w:name="No Spacing" w:uiPriority="1" w:qFormat="1"/>
-    <w:lsdException w:name="Light Shading" w:uiPriority="60"/>
-    <w:lsdException w:name="Light List" w:uiPriority="61"/>
-    <w:lsdException w:name="Light Grid" w:uiPriority="62"/>
-    <w:lsdException w:name="Medium Shading 1" w:uiPriority="63"/>
-    <w:lsdException w:name="Medium Shading 2" w:uiPriority="64"/>
-    <w:lsdException w:name="Medium List 1" w:uiPriority="65"/>
-    <w:lsdException w:name="Medium List 2" w:uiPriority="66"/>
-    <w:lsdException w:name="Medium Grid 1" w:uiPriority="67"/>
-    <w:lsdException w:name="Medium Grid 2" w:uiPriority="68"/>
-    <w:lsdException w:name="Medium Grid 3" w:uiPriority="69"/>
-    <w:lsdException w:name="Dark List" w:uiPriority="70"/>
-    <w:lsdException w:name="Colorful Shading" w:uiPriority="71"/>
-    <w:lsdException w:name="Colorful List" w:uiPriority="72"/>
-    <w:lsdException w:name="Colorful Grid" w:uiPriority="73"/>
-    <w:lsdException w:name="Light Shading Accent 1" w:uiPriority="60"/>
-    <w:lsdException w:name="Light List Accent 1" w:uiPriority="61"/>
-    <w:lsdException w:name="Light Grid Accent 1" w:uiPriority="62"/>
-    <w:lsdException w:name="Medium Shading 1 Accent 1" w:uiPriority="63"/>
-    <w:lsdException w:name="Medium Shading 2 Accent 1" w:uiPriority="64"/>
-    <w:lsdException w:name="Medium List 1 Accent 1" w:uiPriority="65"/>
-    <w:lsdException w:name="Revision" w:semiHidden="1"/>
-    <w:lsdException w:name="List Paragraph" w:uiPriority="34" w:qFormat="1"/>
-    <w:lsdException w:name="Quote" w:uiPriority="29" w:qFormat="1"/>
-    <w:lsdException w:name="Intense Quote" w:uiPriority="30" w:qFormat="1"/>
-    <w:lsdException w:name="Medium List 2 Accent 1" w:uiPriority="66"/>
-    <w:lsdException w:name="Medium Grid 1 Accent 1" w:uiPriority="67"/>
-    <w:lsdException w:name="Medium Grid 2 Accent 1" w:uiPriority="68"/>
-    <w:lsdException w:name="Medium Grid 3 Accent 1" w:uiPriority="69"/>
-    <w:lsdException w:name="Dark List Accent 1" w:uiPriority="70"/>
-    <w:lsdException w:name="Colorful Shading Accent 1" w:uiPriority="71"/>
-    <w:lsdException w:name="Colorful List Accent 1" w:uiPriority="72"/>
-    <w:lsdException w:name="Colorful Grid Accent 1" w:uiPriority="73"/>
-    <w:lsdException w:name="Light Shading Accent 2" w:uiPriority="60"/>
-    <w:lsdException w:name="Light List Accent 2" w:uiPriority="61"/>
-    <w:lsdException w:name="Light Grid Accent 2" w:uiPriority="62"/>
-    <w:lsdException w:name="Medium Shading 1 Accent 2" w:uiPriority="63"/>
-    <w:lsdException w:name="Medium Shading 2 Accent 2" w:uiPriority="64"/>
-    <w:lsdException w:name="Medium List 1 Accent 2" w:uiPriority="65"/>
-    <w:lsdException w:name="Medium List 2 Accent 2" w:uiPriority="66"/>
-    <w:lsdException w:name="Medium Grid 1 Accent 2" w:uiPriority="67"/>
-    <w:lsdException w:name="Medium Grid 2 Accent 2" w:uiPriority="68"/>
-    <w:lsdException w:name="Medium Grid 3 Accent 2" w:uiPriority="69"/>
-    <w:lsdException w:name="Dark List Accent 2" w:uiPriority="70"/>
-    <w:lsdException w:name="Colorful Shading Accent 2" w:uiPriority="71"/>
-    <w:lsdException w:name="Colorful List Accent 2" w:uiPriority="72"/>
-    <w:lsdException w:name="Colorful Grid Accent 2" w:uiPriority="73"/>
-    <w:lsdException w:name="Light Shading Accent 3" w:uiPriority="60"/>
-    <w:lsdException w:name="Light List Accent 3" w:uiPriority="61"/>
-    <w:lsdException w:name="Light Grid Accent 3" w:uiPriority="62"/>
-    <w:lsdException w:name="Medium Shading 1 Accent 3" w:uiPriority="63"/>
-    <w:lsdException w:name="Medium Shading 2 Accent 3" w:uiPriority="64"/>
-    <w:lsdException w:name="Medium List 1 Accent 3" w:uiPriority="65"/>
-    <w:lsdException w:name="Medium List 2 Accent 3" w:uiPriority="66"/>
-    <w:lsdException w:name="Medium Grid 1 Accent 3" w:uiPriority="67"/>
-    <w:lsdException w:name="Medium Grid 2 Accent 3" w:uiPriority="68"/>
-    <w:lsdException w:name="Medium Grid 3 Accent 3" w:uiPriority="69"/>
-    <w:lsdException w:name="Dark List Accent 3" w:uiPriority="70"/>
-    <w:lsdException w:name="Colorful Shading Accent 3" w:uiPriority="71"/>
-    <w:lsdException w:name="Colorful List Accent 3" w:uiPriority="72"/>
-    <w:lsdException w:name="Colorful Grid Accent 3" w:uiPriority="73"/>
-    <w:lsdException w:name="Light Shading Accent 4" w:uiPriority="60"/>
-    <w:lsdException w:name="Light List Accent 4" w:uiPriority="61"/>
-    <w:lsdException w:name="Light Grid Accent 4" w:uiPriority="62"/>
-    <w:lsdException w:name="Medium Shading 1 Accent 4" w:uiPriority="63"/>
-    <w:lsdException w:name="Medium Shading 2 Accent 4" w:uiPriority="64"/>
-    <w:lsdException w:name="Medium List 1 Accent 4" w:uiPriority="65"/>
-    <w:lsdException w:name="Medium List 2 Accent 4" w:uiPriority="66"/>
-    <w:lsdException w:name="Medium Grid 1 Accent 4" w:uiPriority="67"/>
-    <w:lsdException w:name="Medium Grid 2 Accent 4" w:uiPriority="68"/>
-    <w:lsdException w:name="Medium Grid 3 Accent 4" w:uiPriority="69"/>
-    <w:lsdException w:name="Dark List Accent 4" w:uiPriority="70"/>
-    <w:lsdException w:name="Colorful Shading Accent 4" w:uiPriority="71"/>
-    <w:lsdException w:name="Colorful List Accent 4" w:uiPriority="72"/>
-    <w:lsdException w:name="Colorful Grid Accent 4" w:uiPriority="73"/>
-    <w:lsdException w:name="Light Shading Accent 5" w:uiPriority="60"/>
-    <w:lsdException w:name="Light List Accent 5" w:uiPriority="61"/>
-    <w:lsdException w:name="Light Grid Accent 5" w:uiPriority="62"/>
-    <w:lsdException w:name="Medium Shading 1 Accent 5" w:uiPriority="63"/>
-    <w:lsdException w:name="Medium Shading 2 Accent 5" w:uiPriority="64"/>
-    <w:lsdException w:name="Medium List 1 Accent 5" w:uiPriority="65"/>
-    <w:lsdException w:name="Medium List 2 Accent 5" w:uiPriority="66"/>
-    <w:lsdException w:name="Medium Grid 1 Accent 5" w:uiPriority="67"/>
-    <w:lsdException w:name="Medium Grid 2 Accent 5" w:uiPriority="68"/>
-    <w:lsdException w:name="Medium Grid 3 Accent 5" w:uiPriority="69"/>
-    <w:lsdException w:name="Dark List Accent 5" w:uiPriority="70"/>
-    <w:lsdException w:name="Colorful Shading Accent 5" w:uiPriority="71"/>
-    <w:lsdException w:name="Colorful List Accent 5" w:uiPriority="72"/>
-    <w:lsdException w:name="Colorful Grid Accent 5" w:uiPriority="73"/>
-    <w:lsdException w:name="Light Shading Accent 6" w:uiPriority="60"/>
-    <w:lsdException w:name="Light List Accent 6" w:uiPriority="61"/>
-    <w:lsdException w:name="Light Grid Accent 6" w:uiPriority="62"/>
-    <w:lsdException w:name="Medium Shading 1 Accent 6" w:uiPriority="63"/>
-    <w:lsdException w:name="Medium Shading 2 Accent 6" w:uiPriority="64"/>
-    <w:lsdException w:name="Medium List 1 Accent 6" w:uiPriority="65"/>
-    <w:lsdException w:name="Medium List 2 Accent 6" w:uiPriority="66"/>
-    <w:lsdException w:name="Medium Grid 1 Accent 6" w:uiPriority="67"/>
-    <w:lsdException w:name="Medium Grid 2 Accent 6" w:uiPriority="68"/>
-    <w:lsdException w:name="Medium Grid 3 Accent 6" w:uiPriority="69"/>
-    <w:lsdException w:name="Dark List Accent 6" w:uiPriority="70"/>
-    <w:lsdException w:name="Colorful Shading Accent 6" w:uiPriority="71"/>
-    <w:lsdException w:name="Colorful List Accent 6" w:uiPriority="72"/>
-    <w:lsdException w:name="Colorful Grid Accent 6" w:uiPriority="73"/>
-    <w:lsdException w:name="Subtle Emphasis" w:uiPriority="19" w:qFormat="1"/>
-    <w:lsdException w:name="Intense Emphasis" w:uiPriority="21" w:qFormat="1"/>
-    <w:lsdException w:name="Subtle Reference" w:uiPriority="31" w:qFormat="1"/>
-    <w:lsdException w:name="Intense Reference" w:uiPriority="32" w:qFormat="1"/>
-    <w:lsdException w:name="Book Title" w:uiPriority="33" w:qFormat="1"/>
-    <w:lsdException w:name="Bibliography" w:semiHidden="1" w:uiPriority="37" w:unhideWhenUsed="1"/>
-    <w:lsdException w:name="TOC Heading" w:semiHidden="1" w:uiPriority="39" w:unhideWhenUsed="1" w:qFormat="1"/>
-    <w:lsdException w:name="Plain Table 1" w:uiPriority="41"/>
-    <w:lsdException w:name="Plain Table 2" w:uiPriority="42"/>
-    <w:lsdException w:name="Plain Table 3" w:uiPriority="43"/>
-    <w:lsdException w:name="Plain Table 4" w:uiPriority="44"/>
-    <w:lsdException w:name="Plain Table 5" w:uiPriority="45"/>
-    <w:lsdException w:name="Grid Table Light" w:uiPriority="40"/>
-    <w:lsdException w:name="Grid Table 1 Light" w:uiPriority="46"/>
-    <w:lsdException w:name="Grid Table 2" w:uiPriority="47"/>
-    <w:lsdException w:name="Grid Table 3" w:uiPriority="48"/>
-    <w:lsdException w:name="Grid Table 4" w:uiPriority="49"/>
-    <w:lsdException w:name="Grid Table 5 Dark" w:uiPriority="50"/>
-    <w:lsdException w:name="Grid Table 6 Colorful" w:uiPriority="51"/>
-    <w:lsdException w:name="Grid Table 7 Colorful" w:uiPriority="52"/>
-    <w:lsdException w:name="Grid Table 1 Light Accent 1" w:uiPriority="46"/>
-    <w:lsdException w:name="Grid Table 2 Accent 1" w:uiPriority="47"/>
-    <w:lsdException w:name="Grid Table 3 Accent 1" w:uiPriority="48"/>
-    <w:lsdException w:name="Grid Table 4 Accent 1" w:uiPriority="49"/>
-    <w:lsdException w:name="Grid Table 5 Dark Accent 1" w:uiPriority="50"/>
-    <w:lsdException w:name="Grid Table 6 Colorful Accent 1" w:uiPriority="51"/>
-    <w:lsdException w:name="Grid Table 7 Colorful Accent 1" w:uiPriority="52"/>
-    <w:lsdException w:name="Grid Table 1 Light Accent 2" w:uiPriority="46"/>
-    <w:lsdException w:name="Grid Table 2 Accent 2" w:uiPriority="47"/>
-    <w:lsdException w:name="Grid Table 3 Accent 2" w:uiPriority="48"/>
-    <w:lsdException w:name="Grid Table 4 Accent 2" w:uiPriority="49"/>
-    <w:lsdException w:name="Grid Table 5 Dark Accent 2" w:uiPriority="50"/>
-    <w:lsdException w:name="Grid Table 6 Colorful Accent 2" w:uiPriority="51"/>
-    <w:lsdException w:name="Grid Table 7 Colorful Accent 2" w:uiPriority="52"/>
-    <w:lsdException w:name="Grid Table 1 Light Accent 3" w:uiPriority="46"/>
-    <w:lsdException w:name="Grid Table 2 Accent 3" w:uiPriority="47"/>
-    <w:lsdException w:name="Grid Table 3 Accent 3" w:uiPriority="48"/>
-    <w:lsdException w:name="Grid Table 4 Accent 3" w:uiPriority="49"/>
-    <w:lsdException w:name="Grid Table 5 Dark Accent 3" w:uiPriority="50"/>
-    <w:lsdException w:name="Grid Table 6 Colorful Accent 3" w:uiPriority="51"/>
-    <w:lsdException w:name="Grid Table 7 Colorful Accent 3" w:uiPriority="52"/>
-    <w:lsdException w:name="Grid Table 1 Light Accent 4" w:uiPriority="46"/>
-    <w:lsdException w:name="Grid Table 2 Accent 4" w:uiPriority="47"/>
-    <w:lsdException w:name="Grid Table 3 Accent 4" w:uiPriority="48"/>
-    <w:lsdException w:name="Grid Table 4 Accent 4" w:uiPriority="49"/>
-    <w:lsdException w:name="Grid Table 5 Dark Accent 4" w:uiPriority="50"/>
-    <w:lsdException w:name="Grid Table 6 Colorful Accent 4" w:uiPriority="51"/>
-    <w:lsdException w:name="Grid Table 7 Colorful Accent 4" w:uiPriority="52"/>
-    <w:lsdException w:name="Grid Table 1 Light Accent 5" w:uiPriority="46"/>
-    <w:lsdException w:name="Grid Table 2 Accent 5" w:uiPriority="47"/>
-    <w:lsdException w:name="Grid Table 3 Accent 5" w:uiPriority="48"/>
-    <w:lsdException w:name="Grid Table 4 Accent 5" w:uiPriority="49"/>
-    <w:lsdException w:name="Grid Table 5 Dark Accent 5" w:uiPriority="50"/>
-    <w:lsdException w:name="Grid Table 6 Colorful Accent 5" w:uiPriority="51"/>
-    <w:lsdException w:name="Grid Table 7 Colorful Accent 5" w:uiPriority="52"/>
-    <w:lsdException w:name="Grid Table 1 Light Accent 6" w:uiPriority="46"/>
-    <w:lsdException w:name="Grid Table 2 Accent 6" w:uiPriority="47"/>
-    <w:lsdException w:name="Grid Table 3 Accent 6" w:uiPriority="48"/>
-    <w:lsdException w:name="Grid Table 4 Accent 6" w:uiPriority="49"/>
-    <w:lsdException w:name="Grid Table 5 Dark Accent 6" w:uiPriority="50"/>
-    <w:lsdException w:name="Grid Table 6 Colorful Accent 6" w:uiPriority="51"/>
-    <w:lsdException w:name="Grid Table 7 Colorful Accent 6" w:uiPriority="52"/>
-    <w:lsdException w:name="List Table 1 Light" w:uiPriority="46"/>
-    <w:lsdException w:name="List Table 2" w:uiPriority="47"/>
-    <w:lsdException w:name="List Table 3" w:uiPriority="48"/>
-    <w:lsdException w:name="List Table 4" w:uiPriority="49"/>
-    <w:lsdException w:name="List Table 5 Dark" w:uiPriority="50"/>
-    <w:lsdException w:name="List Table 6 Colorful" w:uiPriority="51"/>
-    <w:lsdException w:name="List Table 7 Colorful" w:uiPriority="52"/>
-    <w:lsdException w:name="List Table 1 Light Accent 1" w:uiPriority="46"/>
-    <w:lsdException w:name="List Table 2 Accent 1" w:uiPriority="47"/>
-    <w:lsdException w:name="List Table 3 Accent 1" w:uiPriority="48"/>
-    <w:lsdException w:name="List Table 4 Accent 1" w:uiPriority="49"/>
-    <w:lsdException w:name="List Table 5 Dark Accent 1" w:uiPriority="50"/>
-    <w:lsdException w:name="List Table 6 Colorful Accent 1" w:uiPriority="51"/>
-    <w:lsdException w:name="List Table 7 Colorful Accent 1" w:uiPriority="52"/>
-    <w:lsdException w:name="List Table 1 Light Accent 2" w:uiPriority="46"/>
-    <w:lsdException w:name="List Table 2 Accent 2" w:uiPriority="47"/>
-    <w:lsdException w:name="List Table 3 Accent 2" w:uiPriority="48"/>
-    <w:lsdException w:name="List Table 4 Accent 2" w:uiPriority="49"/>
-    <w:lsdException w:name="List Table 5 Dark Accent 2" w:uiPriority="50"/>
-    <w:lsdException w:name="List Table 6 Colorful Accent 2" w:uiPriority="51"/>
-    <w:lsdException w:name="List Table 7 Colorful Accent 2" w:uiPriority="52"/>
-    <w:lsdException w:name="List Table 1 Light Accent 3" w:uiPriority="46"/>
-    <w:lsdException w:name="List Table 2 Accent 3" w:uiPriority="47"/>
-    <w:lsdException w:name="List Table 3 Accent 3" w:uiPriority="48"/>
-    <w:lsdException w:name="List Table 4 Accent 3" w:uiPriority="49"/>
-    <w:lsdException w:name="List Table 5 Dark Accent 3" w:uiPriority="50"/>
-    <w:lsdException w:name="List Table 6 Colorful Accent 3" w:uiPriority="51"/>
-    <w:lsdException w:name="List Table 7 Colorful Accent 3" w:uiPriority="52"/>
-    <w:lsdException w:name="List Table 1 Light Accent 4" w:uiPriority="46"/>
-    <w:lsdException w:name="List Table 2 Accent 4" w:uiPriority="47"/>
-    <w:lsdException w:name="List Table 3 Accent 4" w:uiPriority="48"/>
-    <w:lsdException w:name="List Table 4 Accent 4" w:uiPriority="49"/>
-    <w:lsdException w:name="List Table 5 Dark Accent 4" w:uiPriority="50"/>
-    <w:lsdException w:name="List Table 6 Colorful Accent 4" w:uiPriority="51"/>
-    <w:lsdException w:name="List Table 7 Colorful Accent 4" w:uiPriority="52"/>
-    <w:lsdException w:name="List Table 1 Light Accent 5" w:uiPriority="46"/>
-    <w:lsdException w:name="List Table 2 Accent 5" w:uiPriority="47"/>
-    <w:lsdException w:name="List Table 3 Accent 5" w:uiPriority="48"/>
-    <w:lsdException w:name="List Table 4 Accent 5" w:uiPriority="49"/>
-    <w:lsdException w:name="List Table 5 Dark Accent 5" w:uiPriority="50"/>
-    <w:lsdException w:name="List Table 6 Colorful Accent 5" w:uiPriority="51"/>
-    <w:lsdException w:name="List Table 7 Colorful Accent 5" w:uiPriority="52"/>
-    <w:lsdException w:name="List Table 1 Light Accent 6" w:uiPriority="46"/>
-    <w:lsdException w:name="List Table 2 Accent 6" w:uiPriority="47"/>
-    <w:lsdException w:name="List Table 3 Accent 6" w:uiPriority="48"/>
-    <w:lsdException w:name="List Table 4 Accent 6" w:uiPriority="49"/>
-    <w:lsdException w:name="List Table 5 Dark Accent 6" w:uiPriority="50"/>
-    <w:lsdException w:name="List Table 6 Colorful Accent 6" w:uiPriority="51"/>
-    <w:lsdException w:name="List Table 7 Colorful Accent 6" w:uiPriority="52"/>
+  <w:latentStyles w:defLockedState="0" w:defUIPriority="99" w:defSemiHidden="1" w:defUnhideWhenUsed="1" w:defQFormat="0" w:count="267">
+    <w:lsdException w:name="Normal" w:semiHidden="0" w:uiPriority="0" w:unhideWhenUsed="0" w:qFormat="1"/>
+    <w:lsdException w:name="heading 1" w:semiHidden="0" w:uiPriority="9" w:unhideWhenUsed="0" w:qFormat="1"/>
+    <w:lsdException w:name="heading 2" w:uiPriority="9" w:qFormat="1"/>
+    <w:lsdException w:name="heading 3" w:uiPriority="9" w:qFormat="1"/>
+    <w:lsdException w:name="heading 4" w:uiPriority="9" w:qFormat="1"/>
+    <w:lsdException w:name="heading 5" w:uiPriority="9" w:qFormat="1"/>
+    <w:lsdException w:name="heading 6" w:uiPriority="9" w:qFormat="1"/>
+    <w:lsdException w:name="heading 7" w:uiPriority="9" w:qFormat="1"/>
+    <w:lsdException w:name="heading 8" w:uiPriority="9" w:qFormat="1"/>
+    <w:lsdException w:name="heading 9" w:uiPriority="9" w:qFormat="1"/>
+    <w:lsdException w:name="toc 1" w:uiPriority="39"/>
+    <w:lsdException w:name="toc 2" w:uiPriority="39"/>
+    <w:lsdException w:name="toc 3" w:uiPriority="39"/>
+    <w:lsdException w:name="toc 4" w:uiPriority="39"/>
+    <w:lsdException w:name="toc 5" w:uiPriority="39"/>
+    <w:lsdException w:name="toc 6" w:uiPriority="39"/>
+    <w:lsdException w:name="toc 7" w:uiPriority="39"/>
+    <w:lsdException w:name="toc 8" w:uiPriority="39"/>
+    <w:lsdException w:name="toc 9" w:uiPriority="39"/>
+    <w:lsdException w:name="caption" w:uiPriority="35" w:qFormat="1"/>
+    <w:lsdException w:name="Title" w:semiHidden="0" w:uiPriority="10" w:unhideWhenUsed="0" w:qFormat="1"/>
+    <w:lsdException w:name="Default Paragraph Font" w:uiPriority="1"/>
+    <w:lsdException w:name="Subtitle" w:semiHidden="0" w:uiPriority="11" w:unhideWhenUsed="0" w:qFormat="1"/>
+    <w:lsdException w:name="Strong" w:semiHidden="0" w:uiPriority="22" w:unhideWhenUsed="0" w:qFormat="1"/>
+    <w:lsdException w:name="Emphasis" w:semiHidden="0" w:uiPriority="20" w:unhideWhenUsed="0" w:qFormat="1"/>
+    <w:lsdException w:name="Table Grid" w:semiHidden="0" w:uiPriority="39" w:unhideWhenUsed="0"/>
+    <w:lsdException w:name="Placeholder Text" w:unhideWhenUsed="0"/>
+    <w:lsdException w:name="No Spacing" w:semiHidden="0" w:uiPriority="1" w:unhideWhenUsed="0" w:qFormat="1"/>
+    <w:lsdException w:name="Light Shading" w:semiHidden="0" w:uiPriority="60" w:unhideWhenUsed="0"/>
+    <w:lsdException w:name="Light List" w:semiHidden="0" w:uiPriority="61" w:unhideWhenUsed="0"/>
+    <w:lsdException w:name="Light Grid" w:semiHidden="0" w:uiPriority="62" w:unhideWhenUsed="0"/>
+    <w:lsdException w:name="Medium Shading 1" w:semiHidden="0" w:uiPriority="63" w:unhideWhenUsed="0"/>
+    <w:lsdException w:name="Medium Shading 2" w:semiHidden="0" w:uiPriority="64" w:unhideWhenUsed="0"/>
+    <w:lsdException w:name="Medium List 1" w:semiHidden="0" w:uiPriority="65" w:unhideWhenUsed="0"/>
+    <w:lsdException w:name="Medium List 2" w:semiHidden="0" w:uiPriority="66" w:unhideWhenUsed="0"/>
+    <w:lsdException w:name="Medium Grid 1" w:semiHidden="0" w:uiPriority="67" w:unhideWhenUsed="0"/>
+    <w:lsdException w:name="Medium Grid 2" w:semiHidden="0" w:uiPriority="68" w:unhideWhenUsed="0"/>
+    <w:lsdException w:name="Medium Grid 3" w:semiHidden="0" w:uiPriority="69" w:unhideWhenUsed="0"/>
+    <w:lsdException w:name="Dark List" w:semiHidden="0" w:uiPriority="70" w:unhideWhenUsed="0"/>
+    <w:lsdException w:name="Colorful Shading" w:semiHidden="0" w:uiPriority="71" w:unhideWhenUsed="0"/>
+    <w:lsdException w:name="Colorful List" w:semiHidden="0" w:uiPriority="72" w:unhideWhenUsed="0"/>
+    <w:lsdException w:name="Colorful Grid" w:semiHidden="0" w:uiPriority="73" w:unhideWhenUsed="0"/>
+    <w:lsdException w:name="Light Shading Accent 1" w:semiHidden="0" w:uiPriority="60" w:unhideWhenUsed="0"/>
+    <w:lsdException w:name="Light List Accent 1" w:semiHidden="0" w:uiPriority="61" w:unhideWhenUsed="0"/>
+    <w:lsdException w:name="Light Grid Accent 1" w:semiHidden="0" w:uiPriority="62" w:unhideWhenUsed="0"/>
+    <w:lsdException w:name="Medium Shading 1 Accent 1" w:semiHidden="0" w:uiPriority="63" w:unhideWhenUsed="0"/>
+    <w:lsdException w:name="Medium Shading 2 Accent 1" w:semiHidden="0" w:uiPriority="64" w:unhideWhenUsed="0"/>
+    <w:lsdException w:name="Medium List 1 Accent 1" w:semiHidden="0" w:uiPriority="65" w:unhideWhenUsed="0"/>
+    <w:lsdException w:name="Revision" w:unhideWhenUsed="0"/>
+    <w:lsdException w:name="List Paragraph" w:semiHidden="0" w:uiPriority="34" w:unhideWhenUsed="0" w:qFormat="1"/>
+    <w:lsdException w:name="Quote" w:semiHidden="0" w:uiPriority="29" w:unhideWhenUsed="0" w:qFormat="1"/>
+    <w:lsdException w:name="Intense Quote" w:semiHidden="0" w:uiPriority="30" w:unhideWhenUsed="0" w:qFormat="1"/>
+    <w:lsdException w:name="Medium List 2 Accent 1" w:semiHidden="0" w:uiPriority="66" w:unhideWhenUsed="0"/>
+    <w:lsdException w:name="Medium Grid 1 Accent 1" w:semiHidden="0" w:uiPriority="67" w:unhideWhenUsed="0"/>
+    <w:lsdException w:name="Medium Grid 2 Accent 1" w:semiHidden="0" w:uiPriority="68" w:unhideWhenUsed="0"/>
+    <w:lsdException w:name="Medium Grid 3 Accent 1" w:semiHidden="0" w:uiPriority="69" w:unhideWhenUsed="0"/>
+    <w:lsdException w:name="Dark List Accent 1" w:semiHidden="0" w:uiPriority="70" w:unhideWhenUsed="0"/>
+    <w:lsdException w:name="Colorful Shading Accent 1" w:semiHidden="0" w:uiPriority="71" w:unhideWhenUsed="0"/>
+    <w:lsdException w:name="Colorful List Accent 1" w:semiHidden="0" w:uiPriority="72" w:unhideWhenUsed="0"/>
+    <w:lsdException w:name="Colorful Grid Accent 1" w:semiHidden="0" w:uiPriority="73" w:unhideWhenUsed="0"/>
+    <w:lsdException w:name="Light Shading Accent 2" w:semiHidden="0" w:uiPriority="60" w:unhideWhenUsed="0"/>
+    <w:lsdException w:name="Light List Accent 2" w:semiHidden="0" w:uiPriority="61" w:unhideWhenUsed="0"/>
+    <w:lsdException w:name="Light Grid Accent 2" w:semiHidden="0" w:uiPriority="62" w:unhideWhenUsed="0"/>
+    <w:lsdException w:name="Medium Shading 1 Accent 2" w:semiHidden="0" w:uiPriority="63" w:unhideWhenUsed="0"/>
+    <w:lsdException w:name="Medium Shading 2 Accent 2" w:semiHidden="0" w:uiPriority="64" w:unhideWhenUsed="0"/>
+    <w:lsdException w:name="Medium List 1 Accent 2" w:semiHidden="0" w:uiPriority="65" w:unhideWhenUsed="0"/>
+    <w:lsdException w:name="Medium List 2 Accent 2" w:semiHidden="0" w:uiPriority="66" w:unhideWhenUsed="0"/>
+    <w:lsdException w:name="Medium Grid 1 Accent 2" w:semiHidden="0" w:uiPriority="67" w:unhideWhenUsed="0"/>
+    <w:lsdException w:name="Medium Grid 2 Accent 2" w:semiHidden="0" w:uiPriority="68" w:unhideWhenUsed="0"/>
+    <w:lsdException w:name="Medium Grid 3 Accent 2" w:semiHidden="0" w:uiPriority="69" w:unhideWhenUsed="0"/>
+    <w:lsdException w:name="Dark List Accent 2" w:semiHidden="0" w:uiPriority="70" w:unhideWhenUsed="0"/>
+    <w:lsdException w:name="Colorful Shading Accent 2" w:semiHidden="0" w:uiPriority="71" w:unhideWhenUsed="0"/>
+    <w:lsdException w:name="Colorful List Accent 2" w:semiHidden="0" w:uiPriority="72" w:unhideWhenUsed="0"/>
+    <w:lsdException w:name="Colorful Grid Accent 2" w:semiHidden="0" w:uiPriority="73" w:unhideWhenUsed="0"/>
+    <w:lsdException w:name="Light Shading Accent 3" w:semiHidden="0" w:uiPriority="60" w:unhideWhenUsed="0"/>
+    <w:lsdException w:name="Light List Accent 3" w:semiHidden="0" w:uiPriority="61" w:unhideWhenUsed="0"/>
+    <w:lsdException w:name="Light Grid Accent 3" w:semiHidden="0" w:uiPriority="62" w:unhideWhenUsed="0"/>
+    <w:lsdException w:name="Medium Shading 1 Accent 3" w:semiHidden="0" w:uiPriority="63" w:unhideWhenUsed="0"/>
+    <w:lsdException w:name="Medium Shading 2 Accent 3" w:semiHidden="0" w:uiPriority="64" w:unhideWhenUsed="0"/>
+    <w:lsdException w:name="Medium List 1 Accent 3" w:semiHidden="0" w:uiPriority="65" w:unhideWhenUsed="0"/>
+    <w:lsdException w:name="Medium List 2 Accent 3" w:semiHidden="0" w:uiPriority="66" w:unhideWhenUsed="0"/>
+    <w:lsdException w:name="Medium Grid 1 Accent 3" w:semiHidden="0" w:uiPriority="67" w:unhideWhenUsed="0"/>
+    <w:lsdException w:name="Medium Grid 2 Accent 3" w:semiHidden="0" w:uiPriority="68" w:unhideWhenUsed="0"/>
+    <w:lsdException w:name="Medium Grid 3 Accent 3" w:semiHidden="0" w:uiPriority="69" w:unhideWhenUsed="0"/>
+    <w:lsdException w:name="Dark List Accent 3" w:semiHidden="0" w:uiPriority="70" w:unhideWhenUsed="0"/>
+    <w:lsdException w:name="Colorful Shading Accent 3" w:semiHidden="0" w:uiPriority="71" w:unhideWhenUsed="0"/>
+    <w:lsdException w:name="Colorful List Accent 3" w:semiHidden="0" w:uiPriority="72" w:unhideWhenUsed="0"/>
+    <w:lsdException w:name="Colorful Grid Accent 3" w:semiHidden="0" w:uiPriority="73" w:unhideWhenUsed="0"/>
+    <w:lsdException w:name="Light Shading Accent 4" w:semiHidden="0" w:uiPriority="60" w:unhideWhenUsed="0"/>
+    <w:lsdException w:name="Light List Accent 4" w:semiHidden="0" w:uiPriority="61" w:unhideWhenUsed="0"/>
+    <w:lsdException w:name="Light Grid Accent 4" w:semiHidden="0" w:uiPriority="62" w:unhideWhenUsed="0"/>
+    <w:lsdException w:name="Medium Shading 1 Accent 4" w:semiHidden="0" w:uiPriority="63" w:unhideWhenUsed="0"/>
+    <w:lsdException w:name="Medium Shading 2 Accent 4" w:semiHidden="0" w:uiPriority="64" w:unhideWhenUsed="0"/>
+    <w:lsdException w:name="Medium List 1 Accent 4" w:semiHidden="0" w:uiPriority="65" w:unhideWhenUsed="0"/>
+    <w:lsdException w:name="Medium List 2 Accent 4" w:semiHidden="0" w:uiPriority="66" w:unhideWhenUsed="0"/>
+    <w:lsdException w:name="Medium Grid 1 Accent 4" w:semiHidden="0" w:uiPriority="67" w:unhideWhenUsed="0"/>
+    <w:lsdException w:name="Medium Grid 2 Accent 4" w:semiHidden="0" w:uiPriority="68" w:unhideWhenUsed="0"/>
+    <w:lsdException w:name="Medium Grid 3 Accent 4" w:semiHidden="0" w:uiPriority="69" w:unhideWhenUsed="0"/>
+    <w:lsdException w:name="Dark List Accent 4" w:semiHidden="0" w:uiPriority="70" w:unhideWhenUsed="0"/>
+    <w:lsdException w:name="Colorful Shading Accent 4" w:semiHidden="0" w:uiPriority="71" w:unhideWhenUsed="0"/>
+    <w:lsdException w:name="Colorful List Accent 4" w:semiHidden="0" w:uiPriority="72" w:unhideWhenUsed="0"/>
+    <w:lsdException w:name="Colorful Grid Accent 4" w:semiHidden="0" w:uiPriority="73" w:unhideWhenUsed="0"/>
+    <w:lsdException w:name="Light Shading Accent 5" w:semiHidden="0" w:uiPriority="60" w:unhideWhenUsed="0"/>
+    <w:lsdException w:name="Light List Accent 5" w:semiHidden="0" w:uiPriority="61" w:unhideWhenUsed="0"/>
+    <w:lsdException w:name="Light Grid Accent 5" w:semiHidden="0" w:uiPriority="62" w:unhideWhenUsed="0"/>
+    <w:lsdException w:name="Medium Shading 1 Accent 5" w:semiHidden="0" w:uiPriority="63" w:unhideWhenUsed="0"/>
+    <w:lsdException w:name="Medium Shading 2 Accent 5" w:semiHidden="0" w:uiPriority="64" w:unhideWhenUsed="0"/>
+    <w:lsdException w:name="Medium List 1 Accent 5" w:semiHidden="0" w:uiPriority="65" w:unhideWhenUsed="0"/>
+    <w:lsdException w:name="Medium List 2 Accent 5" w:semiHidden="0" w:uiPriority="66" w:unhideWhenUsed="0"/>
+    <w:lsdException w:name="Medium Grid 1 Accent 5" w:semiHidden="0" w:uiPriority="67" w:unhideWhenUsed="0"/>
+    <w:lsdException w:name="Medium Grid 2 Accent 5" w:semiHidden="0" w:uiPriority="68" w:unhideWhenUsed="0"/>
+    <w:lsdException w:name="Medium Grid 3 Accent 5" w:semiHidden="0" w:uiPriority="69" w:unhideWhenUsed="0"/>
+    <w:lsdException w:name="Dark List Accent 5" w:semiHidden="0" w:uiPriority="70" w:unhideWhenUsed="0"/>
+    <w:lsdException w:name="Colorful Shading Accent 5" w:semiHidden="0" w:uiPriority="71" w:unhideWhenUsed="0"/>
+    <w:lsdException w:name="Colorful List Accent 5" w:semiHidden="0" w:uiPriority="72" w:unhideWhenUsed="0"/>
+    <w:lsdException w:name="Colorful Grid Accent 5" w:semiHidden="0" w:uiPriority="73" w:unhideWhenUsed="0"/>
+    <w:lsdException w:name="Light Shading Accent 6" w:semiHidden="0" w:uiPriority="60" w:unhideWhenUsed="0"/>
+    <w:lsdException w:name="Light List Accent 6" w:semiHidden="0" w:uiPriority="61" w:unhideWhenUsed="0"/>
+    <w:lsdException w:name="Light Grid Accent 6" w:semiHidden="0" w:uiPriority="62" w:unhideWhenUsed="0"/>
+    <w:lsdException w:name="Medium Shading 1 Accent 6" w:semiHidden="0" w:uiPriority="63" w:unhideWhenUsed="0"/>
+    <w:lsdException w:name="Medium Shading 2 Accent 6" w:semiHidden="0" w:uiPriority="64" w:unhideWhenUsed="0"/>
+    <w:lsdException w:name="Medium List 1 Accent 6" w:semiHidden="0" w:uiPriority="65" w:unhideWhenUsed="0"/>
+    <w:lsdException w:name="Medium List 2 Accent 6" w:semiHidden="0" w:uiPriority="66" w:unhideWhenUsed="0"/>
+    <w:lsdException w:name="Medium Grid 1 Accent 6" w:semiHidden="0" w:uiPriority="67" w:unhideWhenUsed="0"/>
+    <w:lsdException w:name="Medium Grid 2 Accent 6" w:semiHidden="0" w:uiPriority="68" w:unhideWhenUsed="0"/>
+    <w:lsdException w:name="Medium Grid 3 Accent 6" w:semiHidden="0" w:uiPriority="69" w:unhideWhenUsed="0"/>
+    <w:lsdException w:name="Dark List Accent 6" w:semiHidden="0" w:uiPriority="70" w:unhideWhenUsed="0"/>
+    <w:lsdException w:name="Colorful Shading Accent 6" w:semiHidden="0" w:uiPriority="71" w:unhideWhenUsed="0"/>
+    <w:lsdException w:name="Colorful List Accent 6" w:semiHidden="0" w:uiPriority="72" w:unhideWhenUsed="0"/>
+    <w:lsdException w:name="Colorful Grid Accent 6" w:semiHidden="0" w:uiPriority="73" w:unhideWhenUsed="0"/>
+    <w:lsdException w:name="Subtle Emphasis" w:semiHidden="0" w:uiPriority="19" w:unhideWhenUsed="0" w:qFormat="1"/>
+    <w:lsdException w:name="Intense Emphasis" w:semiHidden="0" w:uiPriority="21" w:unhideWhenUsed="0" w:qFormat="1"/>
+    <w:lsdException w:name="Subtle Reference" w:semiHidden="0" w:uiPriority="31" w:unhideWhenUsed="0" w:qFormat="1"/>
+    <w:lsdException w:name="Intense Reference" w:semiHidden="0" w:uiPriority="32" w:unhideWhenUsed="0" w:qFormat="1"/>
+    <w:lsdException w:name="Book Title" w:semiHidden="0" w:uiPriority="33" w:unhideWhenUsed="0" w:qFormat="1"/>
+    <w:lsdException w:name="Bibliography" w:uiPriority="37"/>
+    <w:lsdException w:name="TOC Heading" w:uiPriority="39" w:qFormat="1"/>
   </w:latentStyles>
   <w:style w:type="paragraph" w:default="1" w:styleId="Normal">
     <w:name w:val="Normal"/>
@@ -3119,10 +3265,10 @@
       <w:lang w:val="en-US"/>
     </w:rPr>
   </w:style>
-  <w:style w:type="paragraph" w:styleId="stBilgi">
+  <w:style w:type="paragraph" w:styleId="stbilgi">
     <w:name w:val="header"/>
     <w:basedOn w:val="Normal"/>
-    <w:link w:val="stBilgiChar"/>
+    <w:link w:val="stbilgiChar"/>
     <w:uiPriority w:val="99"/>
     <w:unhideWhenUsed/>
     <w:rsid w:val="001840AF"/>
@@ -3134,17 +3280,17 @@
       <w:spacing w:after="0" w:line="240" w:lineRule="auto"/>
     </w:pPr>
   </w:style>
-  <w:style w:type="character" w:customStyle="1" w:styleId="stBilgiChar">
-    <w:name w:val="Üst Bilgi Char"/>
+  <w:style w:type="character" w:customStyle="1" w:styleId="stbilgiChar">
+    <w:name w:val="Üstbilgi Char"/>
     <w:basedOn w:val="VarsaylanParagrafYazTipi"/>
-    <w:link w:val="stBilgi"/>
+    <w:link w:val="stbilgi"/>
     <w:uiPriority w:val="99"/>
     <w:rsid w:val="001840AF"/>
   </w:style>
-  <w:style w:type="paragraph" w:styleId="AltBilgi">
+  <w:style w:type="paragraph" w:styleId="Altbilgi">
     <w:name w:val="footer"/>
     <w:basedOn w:val="Normal"/>
-    <w:link w:val="AltBilgiChar"/>
+    <w:link w:val="AltbilgiChar"/>
     <w:uiPriority w:val="99"/>
     <w:unhideWhenUsed/>
     <w:rsid w:val="001840AF"/>
@@ -3156,10 +3302,10 @@
       <w:spacing w:after="0" w:line="240" w:lineRule="auto"/>
     </w:pPr>
   </w:style>
-  <w:style w:type="character" w:customStyle="1" w:styleId="AltBilgiChar">
-    <w:name w:val="Alt Bilgi Char"/>
+  <w:style w:type="character" w:customStyle="1" w:styleId="AltbilgiChar">
+    <w:name w:val="Altbilgi Char"/>
     <w:basedOn w:val="VarsaylanParagrafYazTipi"/>
-    <w:link w:val="AltBilgi"/>
+    <w:link w:val="Altbilgi"/>
     <w:uiPriority w:val="99"/>
     <w:rsid w:val="001840AF"/>
   </w:style>
@@ -3264,6 +3410,7 @@
       <w:spacing w:after="0" w:line="240" w:lineRule="auto"/>
     </w:pPr>
     <w:tblPr>
+      <w:tblInd w:w="0" w:type="dxa"/>
       <w:tblBorders>
         <w:top w:val="single" w:sz="4" w:space="0" w:color="auto"/>
         <w:left w:val="single" w:sz="4" w:space="0" w:color="auto"/>
@@ -3272,6 +3419,602 @@
         <w:insideH w:val="single" w:sz="4" w:space="0" w:color="auto"/>
         <w:insideV w:val="single" w:sz="4" w:space="0" w:color="auto"/>
       </w:tblBorders>
+      <w:tblCellMar>
+        <w:top w:w="0" w:type="dxa"/>
+        <w:left w:w="108" w:type="dxa"/>
+        <w:bottom w:w="0" w:type="dxa"/>
+        <w:right w:w="108" w:type="dxa"/>
+      </w:tblCellMar>
+    </w:tblPr>
+  </w:style>
+  <w:style w:type="paragraph" w:styleId="ResimYazs">
+    <w:name w:val="caption"/>
+    <w:basedOn w:val="Normal"/>
+    <w:next w:val="Normal"/>
+    <w:uiPriority w:val="35"/>
+    <w:unhideWhenUsed/>
+    <w:qFormat/>
+    <w:rsid w:val="00B21E74"/>
+    <w:pPr>
+      <w:spacing w:after="200" w:line="240" w:lineRule="auto"/>
+    </w:pPr>
+    <w:rPr>
+      <w:i/>
+      <w:iCs/>
+      <w:color w:val="44546A" w:themeColor="text2"/>
+      <w:sz w:val="18"/>
+      <w:szCs w:val="18"/>
+    </w:rPr>
+  </w:style>
+  <w:style w:type="character" w:styleId="AklamaBavurusu">
+    <w:name w:val="annotation reference"/>
+    <w:basedOn w:val="VarsaylanParagrafYazTipi"/>
+    <w:uiPriority w:val="99"/>
+    <w:semiHidden/>
+    <w:unhideWhenUsed/>
+    <w:rsid w:val="00FF54A5"/>
+    <w:rPr>
+      <w:sz w:val="16"/>
+      <w:szCs w:val="16"/>
+    </w:rPr>
+  </w:style>
+  <w:style w:type="paragraph" w:styleId="AklamaMetni">
+    <w:name w:val="annotation text"/>
+    <w:basedOn w:val="Normal"/>
+    <w:link w:val="AklamaMetniChar"/>
+    <w:uiPriority w:val="99"/>
+    <w:semiHidden/>
+    <w:unhideWhenUsed/>
+    <w:rsid w:val="00FF54A5"/>
+    <w:pPr>
+      <w:spacing w:line="240" w:lineRule="auto"/>
+    </w:pPr>
+    <w:rPr>
+      <w:sz w:val="20"/>
+      <w:szCs w:val="20"/>
+    </w:rPr>
+  </w:style>
+  <w:style w:type="character" w:customStyle="1" w:styleId="AklamaMetniChar">
+    <w:name w:val="Açıklama Metni Char"/>
+    <w:basedOn w:val="VarsaylanParagrafYazTipi"/>
+    <w:link w:val="AklamaMetni"/>
+    <w:uiPriority w:val="99"/>
+    <w:semiHidden/>
+    <w:rsid w:val="00FF54A5"/>
+    <w:rPr>
+      <w:sz w:val="20"/>
+      <w:szCs w:val="20"/>
+    </w:rPr>
+  </w:style>
+  <w:style w:type="paragraph" w:styleId="AklamaKonusu">
+    <w:name w:val="annotation subject"/>
+    <w:basedOn w:val="AklamaMetni"/>
+    <w:next w:val="AklamaMetni"/>
+    <w:link w:val="AklamaKonusuChar"/>
+    <w:uiPriority w:val="99"/>
+    <w:semiHidden/>
+    <w:unhideWhenUsed/>
+    <w:rsid w:val="00FF54A5"/>
+    <w:rPr>
+      <w:b/>
+      <w:bCs/>
+    </w:rPr>
+  </w:style>
+  <w:style w:type="character" w:customStyle="1" w:styleId="AklamaKonusuChar">
+    <w:name w:val="Açıklama Konusu Char"/>
+    <w:basedOn w:val="AklamaMetniChar"/>
+    <w:link w:val="AklamaKonusu"/>
+    <w:uiPriority w:val="99"/>
+    <w:semiHidden/>
+    <w:rsid w:val="00FF54A5"/>
+    <w:rPr>
+      <w:b/>
+      <w:bCs/>
+      <w:sz w:val="20"/>
+      <w:szCs w:val="20"/>
+    </w:rPr>
+  </w:style>
+  <w:style w:type="paragraph" w:styleId="BalonMetni">
+    <w:name w:val="Balloon Text"/>
+    <w:basedOn w:val="Normal"/>
+    <w:link w:val="BalonMetniChar"/>
+    <w:uiPriority w:val="99"/>
+    <w:semiHidden/>
+    <w:unhideWhenUsed/>
+    <w:rsid w:val="00FF54A5"/>
+    <w:pPr>
+      <w:spacing w:after="0" w:line="240" w:lineRule="auto"/>
+    </w:pPr>
+    <w:rPr>
+      <w:rFonts w:ascii="Segoe UI" w:hAnsi="Segoe UI" w:cs="Segoe UI"/>
+      <w:sz w:val="18"/>
+      <w:szCs w:val="18"/>
+    </w:rPr>
+  </w:style>
+  <w:style w:type="character" w:customStyle="1" w:styleId="BalonMetniChar">
+    <w:name w:val="Balon Metni Char"/>
+    <w:basedOn w:val="VarsaylanParagrafYazTipi"/>
+    <w:link w:val="BalonMetni"/>
+    <w:uiPriority w:val="99"/>
+    <w:semiHidden/>
+    <w:rsid w:val="00FF54A5"/>
+    <w:rPr>
+      <w:rFonts w:ascii="Segoe UI" w:hAnsi="Segoe UI" w:cs="Segoe UI"/>
+      <w:sz w:val="18"/>
+      <w:szCs w:val="18"/>
+    </w:rPr>
+  </w:style>
+</w:styles>
+</file>
+
+<file path=word/stylesWithEffects.xml><?xml version="1.0" encoding="utf-8"?>
+<w:styles xmlns:wpc="http://schemas.microsoft.com/office/word/2010/wordprocessingCanvas" xmlns:mc="http://schemas.openxmlformats.org/markup-compatibility/2006" xmlns:o="urn:schemas-microsoft-com:office:office" xmlns:r="http://schemas.openxmlformats.org/officeDocument/2006/relationships" xmlns:m="http://schemas.openxmlformats.org/officeDocument/2006/math" xmlns:v="urn:schemas-microsoft-com:vml" xmlns:wp14="http://schemas.microsoft.com/office/word/2010/wordprocessingDrawing" xmlns:wp="http://schemas.openxmlformats.org/drawingml/2006/wordprocessingDrawing" xmlns:w10="urn:schemas-microsoft-com:office:word" xmlns:w="http://schemas.openxmlformats.org/wordprocessingml/2006/main" xmlns:w14="http://schemas.microsoft.com/office/word/2010/wordml" xmlns:wpg="http://schemas.microsoft.com/office/word/2010/wordprocessingGroup" xmlns:wpi="http://schemas.microsoft.com/office/word/2010/wordprocessingInk" xmlns:wne="http://schemas.microsoft.com/office/word/2006/wordml" xmlns:wps="http://schemas.microsoft.com/office/word/2010/wordprocessingShape" mc:Ignorable="w14 wp14">
+  <w:docDefaults>
+    <w:rPrDefault>
+      <w:rPr>
+        <w:rFonts w:asciiTheme="minorHAnsi" w:eastAsiaTheme="minorHAnsi" w:hAnsiTheme="minorHAnsi" w:cstheme="minorBidi"/>
+        <w:sz w:val="22"/>
+        <w:szCs w:val="22"/>
+        <w:lang w:val="tr-TR" w:eastAsia="en-US" w:bidi="ar-SA"/>
+      </w:rPr>
+    </w:rPrDefault>
+    <w:pPrDefault>
+      <w:pPr>
+        <w:spacing w:after="160" w:line="259" w:lineRule="auto"/>
+      </w:pPr>
+    </w:pPrDefault>
+  </w:docDefaults>
+  <w:latentStyles w:defLockedState="0" w:defUIPriority="99" w:defSemiHidden="1" w:defUnhideWhenUsed="1" w:defQFormat="0" w:count="267">
+    <w:lsdException w:name="Normal" w:semiHidden="0" w:uiPriority="0" w:unhideWhenUsed="0" w:qFormat="1"/>
+    <w:lsdException w:name="heading 1" w:semiHidden="0" w:uiPriority="9" w:unhideWhenUsed="0" w:qFormat="1"/>
+    <w:lsdException w:name="heading 2" w:uiPriority="9" w:qFormat="1"/>
+    <w:lsdException w:name="heading 3" w:uiPriority="9" w:qFormat="1"/>
+    <w:lsdException w:name="heading 4" w:uiPriority="9" w:qFormat="1"/>
+    <w:lsdException w:name="heading 5" w:uiPriority="9" w:qFormat="1"/>
+    <w:lsdException w:name="heading 6" w:uiPriority="9" w:qFormat="1"/>
+    <w:lsdException w:name="heading 7" w:uiPriority="9" w:qFormat="1"/>
+    <w:lsdException w:name="heading 8" w:uiPriority="9" w:qFormat="1"/>
+    <w:lsdException w:name="heading 9" w:uiPriority="9" w:qFormat="1"/>
+    <w:lsdException w:name="toc 1" w:uiPriority="39"/>
+    <w:lsdException w:name="toc 2" w:uiPriority="39"/>
+    <w:lsdException w:name="toc 3" w:uiPriority="39"/>
+    <w:lsdException w:name="toc 4" w:uiPriority="39"/>
+    <w:lsdException w:name="toc 5" w:uiPriority="39"/>
+    <w:lsdException w:name="toc 6" w:uiPriority="39"/>
+    <w:lsdException w:name="toc 7" w:uiPriority="39"/>
+    <w:lsdException w:name="toc 8" w:uiPriority="39"/>
+    <w:lsdException w:name="toc 9" w:uiPriority="39"/>
+    <w:lsdException w:name="caption" w:uiPriority="35" w:qFormat="1"/>
+    <w:lsdException w:name="Title" w:semiHidden="0" w:uiPriority="10" w:unhideWhenUsed="0" w:qFormat="1"/>
+    <w:lsdException w:name="Default Paragraph Font" w:uiPriority="1"/>
+    <w:lsdException w:name="Subtitle" w:semiHidden="0" w:uiPriority="11" w:unhideWhenUsed="0" w:qFormat="1"/>
+    <w:lsdException w:name="Strong" w:semiHidden="0" w:uiPriority="22" w:unhideWhenUsed="0" w:qFormat="1"/>
+    <w:lsdException w:name="Emphasis" w:semiHidden="0" w:uiPriority="20" w:unhideWhenUsed="0" w:qFormat="1"/>
+    <w:lsdException w:name="Table Grid" w:semiHidden="0" w:uiPriority="39" w:unhideWhenUsed="0"/>
+    <w:lsdException w:name="Placeholder Text" w:unhideWhenUsed="0"/>
+    <w:lsdException w:name="No Spacing" w:semiHidden="0" w:uiPriority="1" w:unhideWhenUsed="0" w:qFormat="1"/>
+    <w:lsdException w:name="Light Shading" w:semiHidden="0" w:uiPriority="60" w:unhideWhenUsed="0"/>
+    <w:lsdException w:name="Light List" w:semiHidden="0" w:uiPriority="61" w:unhideWhenUsed="0"/>
+    <w:lsdException w:name="Light Grid" w:semiHidden="0" w:uiPriority="62" w:unhideWhenUsed="0"/>
+    <w:lsdException w:name="Medium Shading 1" w:semiHidden="0" w:uiPriority="63" w:unhideWhenUsed="0"/>
+    <w:lsdException w:name="Medium Shading 2" w:semiHidden="0" w:uiPriority="64" w:unhideWhenUsed="0"/>
+    <w:lsdException w:name="Medium List 1" w:semiHidden="0" w:uiPriority="65" w:unhideWhenUsed="0"/>
+    <w:lsdException w:name="Medium List 2" w:semiHidden="0" w:uiPriority="66" w:unhideWhenUsed="0"/>
+    <w:lsdException w:name="Medium Grid 1" w:semiHidden="0" w:uiPriority="67" w:unhideWhenUsed="0"/>
+    <w:lsdException w:name="Medium Grid 2" w:semiHidden="0" w:uiPriority="68" w:unhideWhenUsed="0"/>
+    <w:lsdException w:name="Medium Grid 3" w:semiHidden="0" w:uiPriority="69" w:unhideWhenUsed="0"/>
+    <w:lsdException w:name="Dark List" w:semiHidden="0" w:uiPriority="70" w:unhideWhenUsed="0"/>
+    <w:lsdException w:name="Colorful Shading" w:semiHidden="0" w:uiPriority="71" w:unhideWhenUsed="0"/>
+    <w:lsdException w:name="Colorful List" w:semiHidden="0" w:uiPriority="72" w:unhideWhenUsed="0"/>
+    <w:lsdException w:name="Colorful Grid" w:semiHidden="0" w:uiPriority="73" w:unhideWhenUsed="0"/>
+    <w:lsdException w:name="Light Shading Accent 1" w:semiHidden="0" w:uiPriority="60" w:unhideWhenUsed="0"/>
+    <w:lsdException w:name="Light List Accent 1" w:semiHidden="0" w:uiPriority="61" w:unhideWhenUsed="0"/>
+    <w:lsdException w:name="Light Grid Accent 1" w:semiHidden="0" w:uiPriority="62" w:unhideWhenUsed="0"/>
+    <w:lsdException w:name="Medium Shading 1 Accent 1" w:semiHidden="0" w:uiPriority="63" w:unhideWhenUsed="0"/>
+    <w:lsdException w:name="Medium Shading 2 Accent 1" w:semiHidden="0" w:uiPriority="64" w:unhideWhenUsed="0"/>
+    <w:lsdException w:name="Medium List 1 Accent 1" w:semiHidden="0" w:uiPriority="65" w:unhideWhenUsed="0"/>
+    <w:lsdException w:name="Revision" w:unhideWhenUsed="0"/>
+    <w:lsdException w:name="List Paragraph" w:semiHidden="0" w:uiPriority="34" w:unhideWhenUsed="0" w:qFormat="1"/>
+    <w:lsdException w:name="Quote" w:semiHidden="0" w:uiPriority="29" w:unhideWhenUsed="0" w:qFormat="1"/>
+    <w:lsdException w:name="Intense Quote" w:semiHidden="0" w:uiPriority="30" w:unhideWhenUsed="0" w:qFormat="1"/>
+    <w:lsdException w:name="Medium List 2 Accent 1" w:semiHidden="0" w:uiPriority="66" w:unhideWhenUsed="0"/>
+    <w:lsdException w:name="Medium Grid 1 Accent 1" w:semiHidden="0" w:uiPriority="67" w:unhideWhenUsed="0"/>
+    <w:lsdException w:name="Medium Grid 2 Accent 1" w:semiHidden="0" w:uiPriority="68" w:unhideWhenUsed="0"/>
+    <w:lsdException w:name="Medium Grid 3 Accent 1" w:semiHidden="0" w:uiPriority="69" w:unhideWhenUsed="0"/>
+    <w:lsdException w:name="Dark List Accent 1" w:semiHidden="0" w:uiPriority="70" w:unhideWhenUsed="0"/>
+    <w:lsdException w:name="Colorful Shading Accent 1" w:semiHidden="0" w:uiPriority="71" w:unhideWhenUsed="0"/>
+    <w:lsdException w:name="Colorful List Accent 1" w:semiHidden="0" w:uiPriority="72" w:unhideWhenUsed="0"/>
+    <w:lsdException w:name="Colorful Grid Accent 1" w:semiHidden="0" w:uiPriority="73" w:unhideWhenUsed="0"/>
+    <w:lsdException w:name="Light Shading Accent 2" w:semiHidden="0" w:uiPriority="60" w:unhideWhenUsed="0"/>
+    <w:lsdException w:name="Light List Accent 2" w:semiHidden="0" w:uiPriority="61" w:unhideWhenUsed="0"/>
+    <w:lsdException w:name="Light Grid Accent 2" w:semiHidden="0" w:uiPriority="62" w:unhideWhenUsed="0"/>
+    <w:lsdException w:name="Medium Shading 1 Accent 2" w:semiHidden="0" w:uiPriority="63" w:unhideWhenUsed="0"/>
+    <w:lsdException w:name="Medium Shading 2 Accent 2" w:semiHidden="0" w:uiPriority="64" w:unhideWhenUsed="0"/>
+    <w:lsdException w:name="Medium List 1 Accent 2" w:semiHidden="0" w:uiPriority="65" w:unhideWhenUsed="0"/>
+    <w:lsdException w:name="Medium List 2 Accent 2" w:semiHidden="0" w:uiPriority="66" w:unhideWhenUsed="0"/>
+    <w:lsdException w:name="Medium Grid 1 Accent 2" w:semiHidden="0" w:uiPriority="67" w:unhideWhenUsed="0"/>
+    <w:lsdException w:name="Medium Grid 2 Accent 2" w:semiHidden="0" w:uiPriority="68" w:unhideWhenUsed="0"/>
+    <w:lsdException w:name="Medium Grid 3 Accent 2" w:semiHidden="0" w:uiPriority="69" w:unhideWhenUsed="0"/>
+    <w:lsdException w:name="Dark List Accent 2" w:semiHidden="0" w:uiPriority="70" w:unhideWhenUsed="0"/>
+    <w:lsdException w:name="Colorful Shading Accent 2" w:semiHidden="0" w:uiPriority="71" w:unhideWhenUsed="0"/>
+    <w:lsdException w:name="Colorful List Accent 2" w:semiHidden="0" w:uiPriority="72" w:unhideWhenUsed="0"/>
+    <w:lsdException w:name="Colorful Grid Accent 2" w:semiHidden="0" w:uiPriority="73" w:unhideWhenUsed="0"/>
+    <w:lsdException w:name="Light Shading Accent 3" w:semiHidden="0" w:uiPriority="60" w:unhideWhenUsed="0"/>
+    <w:lsdException w:name="Light List Accent 3" w:semiHidden="0" w:uiPriority="61" w:unhideWhenUsed="0"/>
+    <w:lsdException w:name="Light Grid Accent 3" w:semiHidden="0" w:uiPriority="62" w:unhideWhenUsed="0"/>
+    <w:lsdException w:name="Medium Shading 1 Accent 3" w:semiHidden="0" w:uiPriority="63" w:unhideWhenUsed="0"/>
+    <w:lsdException w:name="Medium Shading 2 Accent 3" w:semiHidden="0" w:uiPriority="64" w:unhideWhenUsed="0"/>
+    <w:lsdException w:name="Medium List 1 Accent 3" w:semiHidden="0" w:uiPriority="65" w:unhideWhenUsed="0"/>
+    <w:lsdException w:name="Medium List 2 Accent 3" w:semiHidden="0" w:uiPriority="66" w:unhideWhenUsed="0"/>
+    <w:lsdException w:name="Medium Grid 1 Accent 3" w:semiHidden="0" w:uiPriority="67" w:unhideWhenUsed="0"/>
+    <w:lsdException w:name="Medium Grid 2 Accent 3" w:semiHidden="0" w:uiPriority="68" w:unhideWhenUsed="0"/>
+    <w:lsdException w:name="Medium Grid 3 Accent 3" w:semiHidden="0" w:uiPriority="69" w:unhideWhenUsed="0"/>
+    <w:lsdException w:name="Dark List Accent 3" w:semiHidden="0" w:uiPriority="70" w:unhideWhenUsed="0"/>
+    <w:lsdException w:name="Colorful Shading Accent 3" w:semiHidden="0" w:uiPriority="71" w:unhideWhenUsed="0"/>
+    <w:lsdException w:name="Colorful List Accent 3" w:semiHidden="0" w:uiPriority="72" w:unhideWhenUsed="0"/>
+    <w:lsdException w:name="Colorful Grid Accent 3" w:semiHidden="0" w:uiPriority="73" w:unhideWhenUsed="0"/>
+    <w:lsdException w:name="Light Shading Accent 4" w:semiHidden="0" w:uiPriority="60" w:unhideWhenUsed="0"/>
+    <w:lsdException w:name="Light List Accent 4" w:semiHidden="0" w:uiPriority="61" w:unhideWhenUsed="0"/>
+    <w:lsdException w:name="Light Grid Accent 4" w:semiHidden="0" w:uiPriority="62" w:unhideWhenUsed="0"/>
+    <w:lsdException w:name="Medium Shading 1 Accent 4" w:semiHidden="0" w:uiPriority="63" w:unhideWhenUsed="0"/>
+    <w:lsdException w:name="Medium Shading 2 Accent 4" w:semiHidden="0" w:uiPriority="64" w:unhideWhenUsed="0"/>
+    <w:lsdException w:name="Medium List 1 Accent 4" w:semiHidden="0" w:uiPriority="65" w:unhideWhenUsed="0"/>
+    <w:lsdException w:name="Medium List 2 Accent 4" w:semiHidden="0" w:uiPriority="66" w:unhideWhenUsed="0"/>
+    <w:lsdException w:name="Medium Grid 1 Accent 4" w:semiHidden="0" w:uiPriority="67" w:unhideWhenUsed="0"/>
+    <w:lsdException w:name="Medium Grid 2 Accent 4" w:semiHidden="0" w:uiPriority="68" w:unhideWhenUsed="0"/>
+    <w:lsdException w:name="Medium Grid 3 Accent 4" w:semiHidden="0" w:uiPriority="69" w:unhideWhenUsed="0"/>
+    <w:lsdException w:name="Dark List Accent 4" w:semiHidden="0" w:uiPriority="70" w:unhideWhenUsed="0"/>
+    <w:lsdException w:name="Colorful Shading Accent 4" w:semiHidden="0" w:uiPriority="71" w:unhideWhenUsed="0"/>
+    <w:lsdException w:name="Colorful List Accent 4" w:semiHidden="0" w:uiPriority="72" w:unhideWhenUsed="0"/>
+    <w:lsdException w:name="Colorful Grid Accent 4" w:semiHidden="0" w:uiPriority="73" w:unhideWhenUsed="0"/>
+    <w:lsdException w:name="Light Shading Accent 5" w:semiHidden="0" w:uiPriority="60" w:unhideWhenUsed="0"/>
+    <w:lsdException w:name="Light List Accent 5" w:semiHidden="0" w:uiPriority="61" w:unhideWhenUsed="0"/>
+    <w:lsdException w:name="Light Grid Accent 5" w:semiHidden="0" w:uiPriority="62" w:unhideWhenUsed="0"/>
+    <w:lsdException w:name="Medium Shading 1 Accent 5" w:semiHidden="0" w:uiPriority="63" w:unhideWhenUsed="0"/>
+    <w:lsdException w:name="Medium Shading 2 Accent 5" w:semiHidden="0" w:uiPriority="64" w:unhideWhenUsed="0"/>
+    <w:lsdException w:name="Medium List 1 Accent 5" w:semiHidden="0" w:uiPriority="65" w:unhideWhenUsed="0"/>
+    <w:lsdException w:name="Medium List 2 Accent 5" w:semiHidden="0" w:uiPriority="66" w:unhideWhenUsed="0"/>
+    <w:lsdException w:name="Medium Grid 1 Accent 5" w:semiHidden="0" w:uiPriority="67" w:unhideWhenUsed="0"/>
+    <w:lsdException w:name="Medium Grid 2 Accent 5" w:semiHidden="0" w:uiPriority="68" w:unhideWhenUsed="0"/>
+    <w:lsdException w:name="Medium Grid 3 Accent 5" w:semiHidden="0" w:uiPriority="69" w:unhideWhenUsed="0"/>
+    <w:lsdException w:name="Dark List Accent 5" w:semiHidden="0" w:uiPriority="70" w:unhideWhenUsed="0"/>
+    <w:lsdException w:name="Colorful Shading Accent 5" w:semiHidden="0" w:uiPriority="71" w:unhideWhenUsed="0"/>
+    <w:lsdException w:name="Colorful List Accent 5" w:semiHidden="0" w:uiPriority="72" w:unhideWhenUsed="0"/>
+    <w:lsdException w:name="Colorful Grid Accent 5" w:semiHidden="0" w:uiPriority="73" w:unhideWhenUsed="0"/>
+    <w:lsdException w:name="Light Shading Accent 6" w:semiHidden="0" w:uiPriority="60" w:unhideWhenUsed="0"/>
+    <w:lsdException w:name="Light List Accent 6" w:semiHidden="0" w:uiPriority="61" w:unhideWhenUsed="0"/>
+    <w:lsdException w:name="Light Grid Accent 6" w:semiHidden="0" w:uiPriority="62" w:unhideWhenUsed="0"/>
+    <w:lsdException w:name="Medium Shading 1 Accent 6" w:semiHidden="0" w:uiPriority="63" w:unhideWhenUsed="0"/>
+    <w:lsdException w:name="Medium Shading 2 Accent 6" w:semiHidden="0" w:uiPriority="64" w:unhideWhenUsed="0"/>
+    <w:lsdException w:name="Medium List 1 Accent 6" w:semiHidden="0" w:uiPriority="65" w:unhideWhenUsed="0"/>
+    <w:lsdException w:name="Medium List 2 Accent 6" w:semiHidden="0" w:uiPriority="66" w:unhideWhenUsed="0"/>
+    <w:lsdException w:name="Medium Grid 1 Accent 6" w:semiHidden="0" w:uiPriority="67" w:unhideWhenUsed="0"/>
+    <w:lsdException w:name="Medium Grid 2 Accent 6" w:semiHidden="0" w:uiPriority="68" w:unhideWhenUsed="0"/>
+    <w:lsdException w:name="Medium Grid 3 Accent 6" w:semiHidden="0" w:uiPriority="69" w:unhideWhenUsed="0"/>
+    <w:lsdException w:name="Dark List Accent 6" w:semiHidden="0" w:uiPriority="70" w:unhideWhenUsed="0"/>
+    <w:lsdException w:name="Colorful Shading Accent 6" w:semiHidden="0" w:uiPriority="71" w:unhideWhenUsed="0"/>
+    <w:lsdException w:name="Colorful List Accent 6" w:semiHidden="0" w:uiPriority="72" w:unhideWhenUsed="0"/>
+    <w:lsdException w:name="Colorful Grid Accent 6" w:semiHidden="0" w:uiPriority="73" w:unhideWhenUsed="0"/>
+    <w:lsdException w:name="Subtle Emphasis" w:semiHidden="0" w:uiPriority="19" w:unhideWhenUsed="0" w:qFormat="1"/>
+    <w:lsdException w:name="Intense Emphasis" w:semiHidden="0" w:uiPriority="21" w:unhideWhenUsed="0" w:qFormat="1"/>
+    <w:lsdException w:name="Subtle Reference" w:semiHidden="0" w:uiPriority="31" w:unhideWhenUsed="0" w:qFormat="1"/>
+    <w:lsdException w:name="Intense Reference" w:semiHidden="0" w:uiPriority="32" w:unhideWhenUsed="0" w:qFormat="1"/>
+    <w:lsdException w:name="Book Title" w:semiHidden="0" w:uiPriority="33" w:unhideWhenUsed="0" w:qFormat="1"/>
+    <w:lsdException w:name="Bibliography" w:uiPriority="37"/>
+    <w:lsdException w:name="TOC Heading" w:uiPriority="39" w:qFormat="1"/>
+  </w:latentStyles>
+  <w:style w:type="paragraph" w:default="1" w:styleId="Normal">
+    <w:name w:val="Normal"/>
+    <w:qFormat/>
+  </w:style>
+  <w:style w:type="paragraph" w:styleId="Balk1">
+    <w:name w:val="heading 1"/>
+    <w:basedOn w:val="Normal"/>
+    <w:next w:val="Normal"/>
+    <w:link w:val="Balk1Char"/>
+    <w:autoRedefine/>
+    <w:uiPriority w:val="9"/>
+    <w:qFormat/>
+    <w:rsid w:val="0085566C"/>
+    <w:pPr>
+      <w:keepNext/>
+      <w:keepLines/>
+      <w:spacing w:before="240" w:after="240" w:line="276" w:lineRule="auto"/>
+      <w:outlineLvl w:val="0"/>
+    </w:pPr>
+    <w:rPr>
+      <w:rFonts w:asciiTheme="majorHAnsi" w:eastAsiaTheme="majorEastAsia" w:hAnsiTheme="majorHAnsi" w:cstheme="majorBidi"/>
+      <w:b/>
+      <w:color w:val="000000" w:themeColor="text1"/>
+      <w:sz w:val="40"/>
+      <w:szCs w:val="32"/>
+      <w:lang w:val="en-US"/>
+    </w:rPr>
+  </w:style>
+  <w:style w:type="paragraph" w:styleId="Balk2">
+    <w:name w:val="heading 2"/>
+    <w:basedOn w:val="Normal"/>
+    <w:next w:val="Normal"/>
+    <w:link w:val="Balk2Char"/>
+    <w:autoRedefine/>
+    <w:uiPriority w:val="9"/>
+    <w:unhideWhenUsed/>
+    <w:qFormat/>
+    <w:rsid w:val="0085566C"/>
+    <w:pPr>
+      <w:keepNext/>
+      <w:keepLines/>
+      <w:spacing w:before="40" w:after="0" w:line="276" w:lineRule="auto"/>
+      <w:outlineLvl w:val="1"/>
+    </w:pPr>
+    <w:rPr>
+      <w:rFonts w:asciiTheme="majorHAnsi" w:eastAsiaTheme="majorEastAsia" w:hAnsiTheme="majorHAnsi" w:cstheme="majorBidi"/>
+      <w:b/>
+      <w:color w:val="404040" w:themeColor="text1" w:themeTint="BF"/>
+      <w:sz w:val="32"/>
+      <w:szCs w:val="26"/>
+      <w:lang w:val="en-US"/>
+    </w:rPr>
+  </w:style>
+  <w:style w:type="paragraph" w:styleId="Balk3">
+    <w:name w:val="heading 3"/>
+    <w:basedOn w:val="Normal"/>
+    <w:next w:val="Normal"/>
+    <w:link w:val="Balk3Char"/>
+    <w:autoRedefine/>
+    <w:uiPriority w:val="9"/>
+    <w:semiHidden/>
+    <w:unhideWhenUsed/>
+    <w:qFormat/>
+    <w:rsid w:val="0085566C"/>
+    <w:pPr>
+      <w:keepNext/>
+      <w:keepLines/>
+      <w:spacing w:before="40" w:after="0" w:line="276" w:lineRule="auto"/>
+      <w:outlineLvl w:val="2"/>
+    </w:pPr>
+    <w:rPr>
+      <w:rFonts w:asciiTheme="majorHAnsi" w:eastAsiaTheme="majorEastAsia" w:hAnsiTheme="majorHAnsi" w:cstheme="majorBidi"/>
+      <w:b/>
+      <w:color w:val="595959" w:themeColor="text1" w:themeTint="A6"/>
+      <w:sz w:val="26"/>
+      <w:szCs w:val="24"/>
+      <w:lang w:val="en-US"/>
+    </w:rPr>
+  </w:style>
+  <w:style w:type="character" w:default="1" w:styleId="VarsaylanParagrafYazTipi">
+    <w:name w:val="Default Paragraph Font"/>
+    <w:uiPriority w:val="1"/>
+    <w:semiHidden/>
+    <w:unhideWhenUsed/>
+  </w:style>
+  <w:style w:type="table" w:default="1" w:styleId="NormalTablo">
+    <w:name w:val="Normal Table"/>
+    <w:uiPriority w:val="99"/>
+    <w:semiHidden/>
+    <w:unhideWhenUsed/>
+    <w:tblPr>
+      <w:tblInd w:w="0" w:type="dxa"/>
+      <w:tblCellMar>
+        <w:top w:w="0" w:type="dxa"/>
+        <w:left w:w="108" w:type="dxa"/>
+        <w:bottom w:w="0" w:type="dxa"/>
+        <w:right w:w="108" w:type="dxa"/>
+      </w:tblCellMar>
+    </w:tblPr>
+  </w:style>
+  <w:style w:type="numbering" w:default="1" w:styleId="ListeYok">
+    <w:name w:val="No List"/>
+    <w:uiPriority w:val="99"/>
+    <w:semiHidden/>
+    <w:unhideWhenUsed/>
+  </w:style>
+  <w:style w:type="character" w:customStyle="1" w:styleId="Balk1Char">
+    <w:name w:val="Başlık 1 Char"/>
+    <w:basedOn w:val="VarsaylanParagrafYazTipi"/>
+    <w:link w:val="Balk1"/>
+    <w:uiPriority w:val="9"/>
+    <w:rsid w:val="0085566C"/>
+    <w:rPr>
+      <w:rFonts w:asciiTheme="majorHAnsi" w:eastAsiaTheme="majorEastAsia" w:hAnsiTheme="majorHAnsi" w:cstheme="majorBidi"/>
+      <w:b/>
+      <w:color w:val="000000" w:themeColor="text1"/>
+      <w:sz w:val="40"/>
+      <w:szCs w:val="32"/>
+      <w:lang w:val="en-US"/>
+    </w:rPr>
+  </w:style>
+  <w:style w:type="character" w:customStyle="1" w:styleId="Balk2Char">
+    <w:name w:val="Başlık 2 Char"/>
+    <w:basedOn w:val="VarsaylanParagrafYazTipi"/>
+    <w:link w:val="Balk2"/>
+    <w:uiPriority w:val="9"/>
+    <w:rsid w:val="0085566C"/>
+    <w:rPr>
+      <w:rFonts w:asciiTheme="majorHAnsi" w:eastAsiaTheme="majorEastAsia" w:hAnsiTheme="majorHAnsi" w:cstheme="majorBidi"/>
+      <w:b/>
+      <w:color w:val="404040" w:themeColor="text1" w:themeTint="BF"/>
+      <w:sz w:val="32"/>
+      <w:szCs w:val="26"/>
+      <w:lang w:val="en-US"/>
+    </w:rPr>
+  </w:style>
+  <w:style w:type="character" w:customStyle="1" w:styleId="Balk3Char">
+    <w:name w:val="Başlık 3 Char"/>
+    <w:basedOn w:val="VarsaylanParagrafYazTipi"/>
+    <w:link w:val="Balk3"/>
+    <w:uiPriority w:val="9"/>
+    <w:semiHidden/>
+    <w:rsid w:val="0085566C"/>
+    <w:rPr>
+      <w:rFonts w:asciiTheme="majorHAnsi" w:eastAsiaTheme="majorEastAsia" w:hAnsiTheme="majorHAnsi" w:cstheme="majorBidi"/>
+      <w:b/>
+      <w:color w:val="595959" w:themeColor="text1" w:themeTint="A6"/>
+      <w:sz w:val="26"/>
+      <w:szCs w:val="24"/>
+      <w:lang w:val="en-US"/>
+    </w:rPr>
+  </w:style>
+  <w:style w:type="paragraph" w:styleId="stbilgi">
+    <w:name w:val="header"/>
+    <w:basedOn w:val="Normal"/>
+    <w:link w:val="stbilgiChar"/>
+    <w:uiPriority w:val="99"/>
+    <w:unhideWhenUsed/>
+    <w:rsid w:val="001840AF"/>
+    <w:pPr>
+      <w:tabs>
+        <w:tab w:val="center" w:pos="4536"/>
+        <w:tab w:val="right" w:pos="9072"/>
+      </w:tabs>
+      <w:spacing w:after="0" w:line="240" w:lineRule="auto"/>
+    </w:pPr>
+  </w:style>
+  <w:style w:type="character" w:customStyle="1" w:styleId="stbilgiChar">
+    <w:name w:val="Üstbilgi Char"/>
+    <w:basedOn w:val="VarsaylanParagrafYazTipi"/>
+    <w:link w:val="stbilgi"/>
+    <w:uiPriority w:val="99"/>
+    <w:rsid w:val="001840AF"/>
+  </w:style>
+  <w:style w:type="paragraph" w:styleId="Altbilgi">
+    <w:name w:val="footer"/>
+    <w:basedOn w:val="Normal"/>
+    <w:link w:val="AltbilgiChar"/>
+    <w:uiPriority w:val="99"/>
+    <w:unhideWhenUsed/>
+    <w:rsid w:val="001840AF"/>
+    <w:pPr>
+      <w:tabs>
+        <w:tab w:val="center" w:pos="4536"/>
+        <w:tab w:val="right" w:pos="9072"/>
+      </w:tabs>
+      <w:spacing w:after="0" w:line="240" w:lineRule="auto"/>
+    </w:pPr>
+  </w:style>
+  <w:style w:type="character" w:customStyle="1" w:styleId="AltbilgiChar">
+    <w:name w:val="Altbilgi Char"/>
+    <w:basedOn w:val="VarsaylanParagrafYazTipi"/>
+    <w:link w:val="Altbilgi"/>
+    <w:uiPriority w:val="99"/>
+    <w:rsid w:val="001840AF"/>
+  </w:style>
+  <w:style w:type="paragraph" w:styleId="TBal">
+    <w:name w:val="TOC Heading"/>
+    <w:basedOn w:val="Balk1"/>
+    <w:next w:val="Normal"/>
+    <w:uiPriority w:val="39"/>
+    <w:unhideWhenUsed/>
+    <w:qFormat/>
+    <w:rsid w:val="00790CA2"/>
+    <w:pPr>
+      <w:spacing w:after="0" w:line="259" w:lineRule="auto"/>
+      <w:outlineLvl w:val="9"/>
+    </w:pPr>
+    <w:rPr>
+      <w:b w:val="0"/>
+      <w:color w:val="2E74B5" w:themeColor="accent1" w:themeShade="BF"/>
+      <w:sz w:val="32"/>
+      <w:lang w:val="tr-TR" w:eastAsia="tr-TR"/>
+    </w:rPr>
+  </w:style>
+  <w:style w:type="paragraph" w:styleId="T1">
+    <w:name w:val="toc 1"/>
+    <w:basedOn w:val="Normal"/>
+    <w:next w:val="Normal"/>
+    <w:autoRedefine/>
+    <w:uiPriority w:val="39"/>
+    <w:unhideWhenUsed/>
+    <w:rsid w:val="00CC501F"/>
+    <w:pPr>
+      <w:spacing w:after="100"/>
+    </w:pPr>
+  </w:style>
+  <w:style w:type="character" w:styleId="Kpr">
+    <w:name w:val="Hyperlink"/>
+    <w:basedOn w:val="VarsaylanParagrafYazTipi"/>
+    <w:uiPriority w:val="99"/>
+    <w:unhideWhenUsed/>
+    <w:rsid w:val="00CC501F"/>
+    <w:rPr>
+      <w:color w:val="0563C1" w:themeColor="hyperlink"/>
+      <w:u w:val="single"/>
+    </w:rPr>
+  </w:style>
+  <w:style w:type="paragraph" w:styleId="HTMLncedenBiimlendirilmi">
+    <w:name w:val="HTML Preformatted"/>
+    <w:basedOn w:val="Normal"/>
+    <w:link w:val="HTMLncedenBiimlendirilmiChar"/>
+    <w:uiPriority w:val="99"/>
+    <w:semiHidden/>
+    <w:unhideWhenUsed/>
+    <w:rsid w:val="008F240B"/>
+    <w:pPr>
+      <w:tabs>
+        <w:tab w:val="left" w:pos="916"/>
+        <w:tab w:val="left" w:pos="1832"/>
+        <w:tab w:val="left" w:pos="2748"/>
+        <w:tab w:val="left" w:pos="3664"/>
+        <w:tab w:val="left" w:pos="4580"/>
+        <w:tab w:val="left" w:pos="5496"/>
+        <w:tab w:val="left" w:pos="6412"/>
+        <w:tab w:val="left" w:pos="7328"/>
+        <w:tab w:val="left" w:pos="8244"/>
+        <w:tab w:val="left" w:pos="9160"/>
+        <w:tab w:val="left" w:pos="10076"/>
+        <w:tab w:val="left" w:pos="10992"/>
+        <w:tab w:val="left" w:pos="11908"/>
+        <w:tab w:val="left" w:pos="12824"/>
+        <w:tab w:val="left" w:pos="13740"/>
+        <w:tab w:val="left" w:pos="14656"/>
+      </w:tabs>
+      <w:spacing w:after="0" w:line="240" w:lineRule="auto"/>
+    </w:pPr>
+    <w:rPr>
+      <w:rFonts w:ascii="Courier New" w:eastAsia="Times New Roman" w:hAnsi="Courier New" w:cs="Courier New"/>
+      <w:sz w:val="20"/>
+      <w:szCs w:val="20"/>
+      <w:lang w:eastAsia="tr-TR"/>
+    </w:rPr>
+  </w:style>
+  <w:style w:type="character" w:customStyle="1" w:styleId="HTMLncedenBiimlendirilmiChar">
+    <w:name w:val="HTML Önceden Biçimlendirilmiş Char"/>
+    <w:basedOn w:val="VarsaylanParagrafYazTipi"/>
+    <w:link w:val="HTMLncedenBiimlendirilmi"/>
+    <w:uiPriority w:val="99"/>
+    <w:semiHidden/>
+    <w:rsid w:val="008F240B"/>
+    <w:rPr>
+      <w:rFonts w:ascii="Courier New" w:eastAsia="Times New Roman" w:hAnsi="Courier New" w:cs="Courier New"/>
+      <w:sz w:val="20"/>
+      <w:szCs w:val="20"/>
+      <w:lang w:eastAsia="tr-TR"/>
+    </w:rPr>
+  </w:style>
+  <w:style w:type="table" w:styleId="TabloKlavuzu">
+    <w:name w:val="Table Grid"/>
+    <w:basedOn w:val="NormalTablo"/>
+    <w:uiPriority w:val="39"/>
+    <w:rsid w:val="007F635F"/>
+    <w:pPr>
+      <w:spacing w:after="0" w:line="240" w:lineRule="auto"/>
+    </w:pPr>
+    <w:tblPr>
+      <w:tblInd w:w="0" w:type="dxa"/>
+      <w:tblBorders>
+        <w:top w:val="single" w:sz="4" w:space="0" w:color="auto"/>
+        <w:left w:val="single" w:sz="4" w:space="0" w:color="auto"/>
+        <w:bottom w:val="single" w:sz="4" w:space="0" w:color="auto"/>
+        <w:right w:val="single" w:sz="4" w:space="0" w:color="auto"/>
+        <w:insideH w:val="single" w:sz="4" w:space="0" w:color="auto"/>
+        <w:insideV w:val="single" w:sz="4" w:space="0" w:color="auto"/>
+      </w:tblBorders>
+      <w:tblCellMar>
+        <w:top w:w="0" w:type="dxa"/>
+        <w:left w:w="108" w:type="dxa"/>
+        <w:bottom w:w="0" w:type="dxa"/>
+        <w:right w:w="108" w:type="dxa"/>
+      </w:tblCellMar>
     </w:tblPr>
   </w:style>
   <w:style w:type="paragraph" w:styleId="ResimYazs">
@@ -3437,7 +4180,7 @@
     </a:clrScheme>
     <a:fontScheme name="Office">
       <a:majorFont>
-        <a:latin typeface="Calibri Light" panose="020F0302020204030204"/>
+        <a:latin typeface="Calibri Light"/>
         <a:ea typeface=""/>
         <a:cs typeface=""/>
         <a:font script="Jpan" typeface="游ゴシック Light"/>
@@ -3472,7 +4215,7 @@
         <a:font script="Geor" typeface="Sylfaen"/>
       </a:majorFont>
       <a:minorFont>
-        <a:latin typeface="Calibri" panose="020F0502020204030204"/>
+        <a:latin typeface="Calibri"/>
         <a:ea typeface=""/>
         <a:cs typeface=""/>
         <a:font script="Jpan" typeface="游明朝"/>
@@ -3649,7 +4392,7 @@
   <a:extraClrSchemeLst/>
   <a:extLst>
     <a:ext uri="{05A4C25C-085E-4340-85A3-A5531E510DB2}">
-      <thm15:themeFamily xmlns:thm15="http://schemas.microsoft.com/office/thememl/2012/main" name="Office Theme" id="{62F939B6-93AF-4DB8-9C6B-D6C7DFDC589F}" vid="{4A3C46E8-61CC-4603-A589-7422A47A8E4A}"/>
+      <thm15:themeFamily xmlns:thm15="http://schemas.microsoft.com/office/thememl/2012/main" xmlns="" name="Office Theme" id="{62F939B6-93AF-4DB8-9C6B-D6C7DFDC589F}" vid="{4A3C46E8-61CC-4603-A589-7422A47A8E4A}"/>
     </a:ext>
   </a:extLst>
 </a:theme>
@@ -3660,7 +4403,7 @@
 </file>
 
 <file path=customXml/itemProps1.xml><?xml version="1.0" encoding="utf-8"?>
-<ds:datastoreItem xmlns:ds="http://schemas.openxmlformats.org/officeDocument/2006/customXml" ds:itemID="{057461E0-1B73-40D9-96BD-2591ACD341DF}">
+<ds:datastoreItem xmlns:ds="http://schemas.openxmlformats.org/officeDocument/2006/customXml" ds:itemID="{DAA587B0-9001-4DC4-BED1-E4D9C3AC598B}">
   <ds:schemaRefs>
     <ds:schemaRef ds:uri="http://schemas.openxmlformats.org/officeDocument/2006/bibliography"/>
   </ds:schemaRefs>

</xml_diff>